<commit_message>
Week 6  final assignment
</commit_message>
<xml_diff>
--- a/Machine-Learning/Week-6/Assignment-2-Preliminary Results.docx
+++ b/Machine-Learning/Week-6/Assignment-2-Preliminary Results.docx
@@ -234,16 +234,25 @@
           <w:szCs w:val="24"/>
         </w:rPr>
         <w:lastRenderedPageBreak/>
-        <w:t xml:space="preserve">This report primarily focuses on the preliminary results of the analytics plans. As part of the analytics plan the problem statement was </w:t>
-      </w:r>
-      <w:r>
-        <w:rPr>
-          <w:rFonts w:ascii="Times New Roman" w:eastAsia="Times New Roman" w:hAnsi="Times New Roman" w:cs="Times New Roman"/>
-          <w:color w:val="262626"/>
-          <w:sz w:val="24"/>
-          <w:szCs w:val="24"/>
-        </w:rPr>
-        <w:t>“</w:t>
+        <w:t>This report primarily focuses on the preliminary results of the analytics plans. As part of the analytics plan</w:t>
+      </w:r>
+      <w:r>
+        <w:rPr>
+          <w:rFonts w:ascii="Times New Roman" w:eastAsia="Times New Roman" w:hAnsi="Times New Roman" w:cs="Times New Roman"/>
+          <w:color w:val="262626"/>
+          <w:sz w:val="24"/>
+          <w:szCs w:val="24"/>
+        </w:rPr>
+        <w:t>,</w:t>
+      </w:r>
+      <w:r>
+        <w:rPr>
+          <w:rFonts w:ascii="Times New Roman" w:eastAsia="Times New Roman" w:hAnsi="Times New Roman" w:cs="Times New Roman"/>
+          <w:color w:val="262626"/>
+          <w:sz w:val="24"/>
+          <w:szCs w:val="24"/>
+        </w:rPr>
+        <w:t xml:space="preserve"> the problem statement was “</w:t>
       </w:r>
       <w:r>
         <w:rPr>
@@ -254,25 +263,38 @@
           <w:sz w:val="24"/>
           <w:szCs w:val="24"/>
         </w:rPr>
-        <w:t>Will the patient be readmitted and if will it be within 30 days or greater.</w:t>
-      </w:r>
-      <w:r>
-        <w:rPr>
-          <w:rFonts w:ascii="Times New Roman" w:eastAsia="Times New Roman" w:hAnsi="Times New Roman" w:cs="Times New Roman"/>
-          <w:color w:val="262626"/>
-          <w:sz w:val="24"/>
-          <w:szCs w:val="24"/>
-        </w:rPr>
-        <w:t>”</w:t>
-      </w:r>
-      <w:r>
-        <w:rPr>
-          <w:rFonts w:ascii="Times New Roman" w:eastAsia="Times New Roman" w:hAnsi="Times New Roman" w:cs="Times New Roman"/>
-          <w:color w:val="262626"/>
-          <w:sz w:val="24"/>
-          <w:szCs w:val="24"/>
-        </w:rPr>
-        <w:t xml:space="preserve"> </w:t>
+        <w:t>Will the patient be readmitted</w:t>
+      </w:r>
+      <w:r>
+        <w:rPr>
+          <w:rFonts w:ascii="Times New Roman" w:eastAsia="Times New Roman" w:hAnsi="Times New Roman" w:cs="Times New Roman"/>
+          <w:i/>
+          <w:iCs/>
+          <w:color w:val="262626"/>
+          <w:sz w:val="24"/>
+          <w:szCs w:val="24"/>
+        </w:rPr>
+        <w:t>,</w:t>
+      </w:r>
+      <w:r>
+        <w:rPr>
+          <w:rFonts w:ascii="Times New Roman" w:eastAsia="Times New Roman" w:hAnsi="Times New Roman" w:cs="Times New Roman"/>
+          <w:i/>
+          <w:iCs/>
+          <w:color w:val="262626"/>
+          <w:sz w:val="24"/>
+          <w:szCs w:val="24"/>
+        </w:rPr>
+        <w:t xml:space="preserve"> and if will it be within 30 days or greater.</w:t>
+      </w:r>
+      <w:r>
+        <w:rPr>
+          <w:rFonts w:ascii="Times New Roman" w:eastAsia="Times New Roman" w:hAnsi="Times New Roman" w:cs="Times New Roman"/>
+          <w:color w:val="262626"/>
+          <w:sz w:val="24"/>
+          <w:szCs w:val="24"/>
+        </w:rPr>
+        <w:t xml:space="preserve">” </w:t>
       </w:r>
     </w:p>
     <w:p>
@@ -293,7 +315,34 @@
           <w:sz w:val="24"/>
           <w:szCs w:val="24"/>
         </w:rPr>
-        <w:t>As per the analytics plan all the feature engineering steps were performed this includes</w:t>
+        <w:t>As per the analytics plan</w:t>
+      </w:r>
+      <w:r>
+        <w:rPr>
+          <w:rFonts w:ascii="Times New Roman" w:eastAsia="Times New Roman" w:hAnsi="Times New Roman" w:cs="Times New Roman"/>
+          <w:color w:val="262626"/>
+          <w:sz w:val="24"/>
+          <w:szCs w:val="24"/>
+        </w:rPr>
+        <w:t>,</w:t>
+      </w:r>
+      <w:r>
+        <w:rPr>
+          <w:rFonts w:ascii="Times New Roman" w:eastAsia="Times New Roman" w:hAnsi="Times New Roman" w:cs="Times New Roman"/>
+          <w:color w:val="262626"/>
+          <w:sz w:val="24"/>
+          <w:szCs w:val="24"/>
+        </w:rPr>
+        <w:t xml:space="preserve"> </w:t>
+      </w:r>
+      <w:r>
+        <w:rPr>
+          <w:rFonts w:ascii="Times New Roman" w:eastAsia="Times New Roman" w:hAnsi="Times New Roman" w:cs="Times New Roman"/>
+          <w:color w:val="262626"/>
+          <w:sz w:val="24"/>
+          <w:szCs w:val="24"/>
+        </w:rPr>
+        <w:t>all the feature engineering steps have been performed this includes</w:t>
       </w:r>
     </w:p>
     <w:p>
@@ -319,7 +368,7 @@
           <w:sz w:val="24"/>
           <w:szCs w:val="24"/>
         </w:rPr>
-        <w:t xml:space="preserve">Finalizing the features sets or variables to be considered for analysis </w:t>
+        <w:t xml:space="preserve">Finalizing the features sets to be considered for analysis </w:t>
       </w:r>
     </w:p>
     <w:p>
@@ -397,16 +446,139 @@
           <w:sz w:val="24"/>
           <w:szCs w:val="24"/>
         </w:rPr>
-        <w:t xml:space="preserve">Following variables one hot encoded </w:t>
-      </w:r>
-      <w:r>
-        <w:rPr>
-          <w:rFonts w:ascii="Times New Roman" w:eastAsia="Times New Roman" w:hAnsi="Times New Roman" w:cs="Times New Roman"/>
-          <w:color w:val="262626"/>
-          <w:sz w:val="24"/>
-          <w:szCs w:val="24"/>
-        </w:rPr>
-        <w:t>gender, change of medication, diagnosis 1, diagnosis 2 and diagnosis 3.</w:t>
+        <w:t xml:space="preserve">Following variables </w:t>
+      </w:r>
+      <w:r>
+        <w:rPr>
+          <w:rFonts w:ascii="Times New Roman" w:eastAsia="Times New Roman" w:hAnsi="Times New Roman" w:cs="Times New Roman"/>
+          <w:color w:val="262626"/>
+          <w:sz w:val="24"/>
+          <w:szCs w:val="24"/>
+        </w:rPr>
+        <w:t xml:space="preserve">are </w:t>
+      </w:r>
+      <w:r>
+        <w:rPr>
+          <w:rFonts w:ascii="Times New Roman" w:eastAsia="Times New Roman" w:hAnsi="Times New Roman" w:cs="Times New Roman"/>
+          <w:color w:val="262626"/>
+          <w:sz w:val="24"/>
+          <w:szCs w:val="24"/>
+        </w:rPr>
+        <w:t xml:space="preserve">one hot encoded </w:t>
+      </w:r>
+    </w:p>
+    <w:p>
+      <w:pPr>
+        <w:pStyle w:val="ListParagraph"/>
+        <w:numPr>
+          <w:ilvl w:val="1"/>
+          <w:numId w:val="15"/>
+        </w:numPr>
+        <w:shd w:val="clear" w:color="auto" w:fill="FFFFFF"/>
+        <w:spacing w:after="0" w:line="240" w:lineRule="auto"/>
+        <w:rPr>
+          <w:rFonts w:ascii="Times New Roman" w:eastAsia="Times New Roman" w:hAnsi="Times New Roman" w:cs="Times New Roman"/>
+          <w:color w:val="262626"/>
+          <w:sz w:val="24"/>
+          <w:szCs w:val="24"/>
+        </w:rPr>
+      </w:pPr>
+      <w:r>
+        <w:rPr>
+          <w:rFonts w:ascii="Times New Roman" w:eastAsia="Times New Roman" w:hAnsi="Times New Roman" w:cs="Times New Roman"/>
+          <w:color w:val="262626"/>
+          <w:sz w:val="24"/>
+          <w:szCs w:val="24"/>
+        </w:rPr>
+        <w:t>G</w:t>
+      </w:r>
+      <w:r>
+        <w:rPr>
+          <w:rFonts w:ascii="Times New Roman" w:eastAsia="Times New Roman" w:hAnsi="Times New Roman" w:cs="Times New Roman"/>
+          <w:color w:val="262626"/>
+          <w:sz w:val="24"/>
+          <w:szCs w:val="24"/>
+        </w:rPr>
+        <w:t>ender</w:t>
+      </w:r>
+    </w:p>
+    <w:p>
+      <w:pPr>
+        <w:pStyle w:val="ListParagraph"/>
+        <w:numPr>
+          <w:ilvl w:val="1"/>
+          <w:numId w:val="15"/>
+        </w:numPr>
+        <w:shd w:val="clear" w:color="auto" w:fill="FFFFFF"/>
+        <w:spacing w:after="0" w:line="240" w:lineRule="auto"/>
+        <w:rPr>
+          <w:rFonts w:ascii="Times New Roman" w:eastAsia="Times New Roman" w:hAnsi="Times New Roman" w:cs="Times New Roman"/>
+          <w:color w:val="262626"/>
+          <w:sz w:val="24"/>
+          <w:szCs w:val="24"/>
+        </w:rPr>
+      </w:pPr>
+      <w:r>
+        <w:rPr>
+          <w:rFonts w:ascii="Times New Roman" w:eastAsia="Times New Roman" w:hAnsi="Times New Roman" w:cs="Times New Roman"/>
+          <w:color w:val="262626"/>
+          <w:sz w:val="24"/>
+          <w:szCs w:val="24"/>
+        </w:rPr>
+        <w:t>C</w:t>
+      </w:r>
+      <w:r>
+        <w:rPr>
+          <w:rFonts w:ascii="Times New Roman" w:eastAsia="Times New Roman" w:hAnsi="Times New Roman" w:cs="Times New Roman"/>
+          <w:color w:val="262626"/>
+          <w:sz w:val="24"/>
+          <w:szCs w:val="24"/>
+        </w:rPr>
+        <w:t>hange of medication</w:t>
+      </w:r>
+    </w:p>
+    <w:p>
+      <w:pPr>
+        <w:pStyle w:val="ListParagraph"/>
+        <w:numPr>
+          <w:ilvl w:val="1"/>
+          <w:numId w:val="15"/>
+        </w:numPr>
+        <w:shd w:val="clear" w:color="auto" w:fill="FFFFFF"/>
+        <w:spacing w:after="0" w:line="240" w:lineRule="auto"/>
+        <w:rPr>
+          <w:rFonts w:ascii="Times New Roman" w:eastAsia="Times New Roman" w:hAnsi="Times New Roman" w:cs="Times New Roman"/>
+          <w:color w:val="262626"/>
+          <w:sz w:val="24"/>
+          <w:szCs w:val="24"/>
+        </w:rPr>
+      </w:pPr>
+      <w:r>
+        <w:rPr>
+          <w:rFonts w:ascii="Times New Roman" w:eastAsia="Times New Roman" w:hAnsi="Times New Roman" w:cs="Times New Roman"/>
+          <w:color w:val="262626"/>
+          <w:sz w:val="24"/>
+          <w:szCs w:val="24"/>
+        </w:rPr>
+        <w:t>diagnosis 1, diagnosis 2</w:t>
+      </w:r>
+      <w:r>
+        <w:rPr>
+          <w:rFonts w:ascii="Times New Roman" w:eastAsia="Times New Roman" w:hAnsi="Times New Roman" w:cs="Times New Roman"/>
+          <w:color w:val="262626"/>
+          <w:sz w:val="24"/>
+          <w:szCs w:val="24"/>
+        </w:rPr>
+        <w:t>,</w:t>
+      </w:r>
+      <w:r>
+        <w:rPr>
+          <w:rFonts w:ascii="Times New Roman" w:eastAsia="Times New Roman" w:hAnsi="Times New Roman" w:cs="Times New Roman"/>
+          <w:color w:val="262626"/>
+          <w:sz w:val="24"/>
+          <w:szCs w:val="24"/>
+        </w:rPr>
+        <w:t xml:space="preserve"> and diagnosis 3.</w:t>
       </w:r>
     </w:p>
     <w:p>
@@ -432,67 +604,25 @@
           <w:sz w:val="24"/>
           <w:szCs w:val="24"/>
         </w:rPr>
-        <w:t xml:space="preserve">Following variable target encoded age, race, admission source, admission type, discharge disposition id, </w:t>
-      </w:r>
-      <w:proofErr w:type="spellStart"/>
-      <w:r>
-        <w:rPr>
-          <w:rFonts w:ascii="Times New Roman" w:eastAsia="Times New Roman" w:hAnsi="Times New Roman" w:cs="Times New Roman"/>
-          <w:color w:val="262626"/>
-          <w:sz w:val="24"/>
-          <w:szCs w:val="24"/>
-        </w:rPr>
-        <w:t>mx_glu_serum</w:t>
-      </w:r>
-      <w:proofErr w:type="spellEnd"/>
-      <w:r>
-        <w:rPr>
-          <w:rFonts w:ascii="Times New Roman" w:eastAsia="Times New Roman" w:hAnsi="Times New Roman" w:cs="Times New Roman"/>
-          <w:color w:val="262626"/>
-          <w:sz w:val="24"/>
-          <w:szCs w:val="24"/>
-        </w:rPr>
-        <w:t xml:space="preserve">, A1CResult, </w:t>
-      </w:r>
-      <w:r>
-        <w:rPr>
-          <w:rFonts w:ascii="Times New Roman" w:eastAsia="Times New Roman" w:hAnsi="Times New Roman" w:cs="Times New Roman"/>
-          <w:color w:val="262626"/>
-          <w:sz w:val="24"/>
-          <w:szCs w:val="24"/>
-        </w:rPr>
-        <w:t>metformin</w:t>
-      </w:r>
-      <w:r>
-        <w:rPr>
-          <w:rFonts w:ascii="Times New Roman" w:eastAsia="Times New Roman" w:hAnsi="Times New Roman" w:cs="Times New Roman"/>
-          <w:color w:val="262626"/>
-          <w:sz w:val="24"/>
-          <w:szCs w:val="24"/>
-        </w:rPr>
-        <w:t xml:space="preserve">, </w:t>
-      </w:r>
-      <w:r>
-        <w:rPr>
-          <w:rFonts w:ascii="Times New Roman" w:eastAsia="Times New Roman" w:hAnsi="Times New Roman" w:cs="Times New Roman"/>
-          <w:color w:val="262626"/>
-          <w:sz w:val="24"/>
-          <w:szCs w:val="24"/>
-        </w:rPr>
-        <w:t>insulin</w:t>
-      </w:r>
-      <w:r>
-        <w:rPr>
-          <w:rFonts w:ascii="Times New Roman" w:eastAsia="Times New Roman" w:hAnsi="Times New Roman" w:cs="Times New Roman"/>
-          <w:color w:val="262626"/>
-          <w:sz w:val="24"/>
-          <w:szCs w:val="24"/>
-        </w:rPr>
-        <w:t>.</w:t>
-      </w:r>
-    </w:p>
-    <w:p>
-      <w:pPr>
+        <w:t>The f</w:t>
+      </w:r>
+      <w:r>
+        <w:rPr>
+          <w:rFonts w:ascii="Times New Roman" w:eastAsia="Times New Roman" w:hAnsi="Times New Roman" w:cs="Times New Roman"/>
+          <w:color w:val="262626"/>
+          <w:sz w:val="24"/>
+          <w:szCs w:val="24"/>
+        </w:rPr>
+        <w:t xml:space="preserve">ollowing variable target encoded </w:t>
+      </w:r>
+    </w:p>
+    <w:p>
+      <w:pPr>
+        <w:pStyle w:val="ListParagraph"/>
+        <w:numPr>
+          <w:ilvl w:val="1"/>
+          <w:numId w:val="15"/>
+        </w:numPr>
         <w:shd w:val="clear" w:color="auto" w:fill="FFFFFF"/>
         <w:spacing w:after="0" w:line="240" w:lineRule="auto"/>
         <w:rPr>
@@ -502,6 +632,305 @@
           <w:szCs w:val="24"/>
         </w:rPr>
       </w:pPr>
+      <w:r>
+        <w:rPr>
+          <w:rFonts w:ascii="Times New Roman" w:eastAsia="Times New Roman" w:hAnsi="Times New Roman" w:cs="Times New Roman"/>
+          <w:color w:val="262626"/>
+          <w:sz w:val="24"/>
+          <w:szCs w:val="24"/>
+        </w:rPr>
+        <w:t>A</w:t>
+      </w:r>
+      <w:r>
+        <w:rPr>
+          <w:rFonts w:ascii="Times New Roman" w:eastAsia="Times New Roman" w:hAnsi="Times New Roman" w:cs="Times New Roman"/>
+          <w:color w:val="262626"/>
+          <w:sz w:val="24"/>
+          <w:szCs w:val="24"/>
+        </w:rPr>
+        <w:t>ge</w:t>
+      </w:r>
+    </w:p>
+    <w:p>
+      <w:pPr>
+        <w:pStyle w:val="ListParagraph"/>
+        <w:numPr>
+          <w:ilvl w:val="1"/>
+          <w:numId w:val="15"/>
+        </w:numPr>
+        <w:shd w:val="clear" w:color="auto" w:fill="FFFFFF"/>
+        <w:spacing w:after="0" w:line="240" w:lineRule="auto"/>
+        <w:rPr>
+          <w:rFonts w:ascii="Times New Roman" w:eastAsia="Times New Roman" w:hAnsi="Times New Roman" w:cs="Times New Roman"/>
+          <w:color w:val="262626"/>
+          <w:sz w:val="24"/>
+          <w:szCs w:val="24"/>
+        </w:rPr>
+      </w:pPr>
+      <w:r>
+        <w:rPr>
+          <w:rFonts w:ascii="Times New Roman" w:eastAsia="Times New Roman" w:hAnsi="Times New Roman" w:cs="Times New Roman"/>
+          <w:color w:val="262626"/>
+          <w:sz w:val="24"/>
+          <w:szCs w:val="24"/>
+        </w:rPr>
+        <w:t xml:space="preserve">race </w:t>
+      </w:r>
+    </w:p>
+    <w:p>
+      <w:pPr>
+        <w:pStyle w:val="ListParagraph"/>
+        <w:numPr>
+          <w:ilvl w:val="1"/>
+          <w:numId w:val="15"/>
+        </w:numPr>
+        <w:shd w:val="clear" w:color="auto" w:fill="FFFFFF"/>
+        <w:spacing w:after="0" w:line="240" w:lineRule="auto"/>
+        <w:rPr>
+          <w:rFonts w:ascii="Times New Roman" w:eastAsia="Times New Roman" w:hAnsi="Times New Roman" w:cs="Times New Roman"/>
+          <w:color w:val="262626"/>
+          <w:sz w:val="24"/>
+          <w:szCs w:val="24"/>
+        </w:rPr>
+      </w:pPr>
+      <w:r>
+        <w:rPr>
+          <w:rFonts w:ascii="Times New Roman" w:eastAsia="Times New Roman" w:hAnsi="Times New Roman" w:cs="Times New Roman"/>
+          <w:color w:val="262626"/>
+          <w:sz w:val="24"/>
+          <w:szCs w:val="24"/>
+        </w:rPr>
+        <w:t>admission source</w:t>
+      </w:r>
+    </w:p>
+    <w:p>
+      <w:pPr>
+        <w:pStyle w:val="ListParagraph"/>
+        <w:numPr>
+          <w:ilvl w:val="1"/>
+          <w:numId w:val="15"/>
+        </w:numPr>
+        <w:shd w:val="clear" w:color="auto" w:fill="FFFFFF"/>
+        <w:spacing w:after="0" w:line="240" w:lineRule="auto"/>
+        <w:rPr>
+          <w:rFonts w:ascii="Times New Roman" w:eastAsia="Times New Roman" w:hAnsi="Times New Roman" w:cs="Times New Roman"/>
+          <w:color w:val="262626"/>
+          <w:sz w:val="24"/>
+          <w:szCs w:val="24"/>
+        </w:rPr>
+      </w:pPr>
+      <w:r>
+        <w:rPr>
+          <w:rFonts w:ascii="Times New Roman" w:eastAsia="Times New Roman" w:hAnsi="Times New Roman" w:cs="Times New Roman"/>
+          <w:color w:val="262626"/>
+          <w:sz w:val="24"/>
+          <w:szCs w:val="24"/>
+        </w:rPr>
+        <w:t>admission type</w:t>
+      </w:r>
+    </w:p>
+    <w:p>
+      <w:pPr>
+        <w:pStyle w:val="ListParagraph"/>
+        <w:numPr>
+          <w:ilvl w:val="1"/>
+          <w:numId w:val="15"/>
+        </w:numPr>
+        <w:shd w:val="clear" w:color="auto" w:fill="FFFFFF"/>
+        <w:spacing w:after="0" w:line="240" w:lineRule="auto"/>
+        <w:rPr>
+          <w:rFonts w:ascii="Times New Roman" w:eastAsia="Times New Roman" w:hAnsi="Times New Roman" w:cs="Times New Roman"/>
+          <w:color w:val="262626"/>
+          <w:sz w:val="24"/>
+          <w:szCs w:val="24"/>
+        </w:rPr>
+      </w:pPr>
+      <w:r>
+        <w:rPr>
+          <w:rFonts w:ascii="Times New Roman" w:eastAsia="Times New Roman" w:hAnsi="Times New Roman" w:cs="Times New Roman"/>
+          <w:color w:val="262626"/>
+          <w:sz w:val="24"/>
+          <w:szCs w:val="24"/>
+        </w:rPr>
+        <w:t>discharge disposition id</w:t>
+      </w:r>
+    </w:p>
+    <w:p>
+      <w:pPr>
+        <w:pStyle w:val="ListParagraph"/>
+        <w:numPr>
+          <w:ilvl w:val="1"/>
+          <w:numId w:val="15"/>
+        </w:numPr>
+        <w:shd w:val="clear" w:color="auto" w:fill="FFFFFF"/>
+        <w:spacing w:after="0" w:line="240" w:lineRule="auto"/>
+        <w:rPr>
+          <w:rFonts w:ascii="Times New Roman" w:eastAsia="Times New Roman" w:hAnsi="Times New Roman" w:cs="Times New Roman"/>
+          <w:color w:val="262626"/>
+          <w:sz w:val="24"/>
+          <w:szCs w:val="24"/>
+        </w:rPr>
+      </w:pPr>
+      <w:r>
+        <w:rPr>
+          <w:rFonts w:ascii="Times New Roman" w:eastAsia="Times New Roman" w:hAnsi="Times New Roman" w:cs="Times New Roman"/>
+          <w:color w:val="262626"/>
+          <w:sz w:val="24"/>
+          <w:szCs w:val="24"/>
+        </w:rPr>
+        <w:t xml:space="preserve">mx_glu_serum </w:t>
+      </w:r>
+    </w:p>
+    <w:p>
+      <w:pPr>
+        <w:pStyle w:val="ListParagraph"/>
+        <w:numPr>
+          <w:ilvl w:val="1"/>
+          <w:numId w:val="15"/>
+        </w:numPr>
+        <w:shd w:val="clear" w:color="auto" w:fill="FFFFFF"/>
+        <w:spacing w:after="0" w:line="240" w:lineRule="auto"/>
+        <w:rPr>
+          <w:rFonts w:ascii="Times New Roman" w:eastAsia="Times New Roman" w:hAnsi="Times New Roman" w:cs="Times New Roman"/>
+          <w:color w:val="262626"/>
+          <w:sz w:val="24"/>
+          <w:szCs w:val="24"/>
+        </w:rPr>
+      </w:pPr>
+      <w:r>
+        <w:rPr>
+          <w:rFonts w:ascii="Times New Roman" w:eastAsia="Times New Roman" w:hAnsi="Times New Roman" w:cs="Times New Roman"/>
+          <w:color w:val="262626"/>
+          <w:sz w:val="24"/>
+          <w:szCs w:val="24"/>
+        </w:rPr>
+        <w:t xml:space="preserve">A1CResult </w:t>
+      </w:r>
+    </w:p>
+    <w:p>
+      <w:pPr>
+        <w:pStyle w:val="ListParagraph"/>
+        <w:numPr>
+          <w:ilvl w:val="1"/>
+          <w:numId w:val="15"/>
+        </w:numPr>
+        <w:shd w:val="clear" w:color="auto" w:fill="FFFFFF"/>
+        <w:spacing w:after="0" w:line="240" w:lineRule="auto"/>
+        <w:rPr>
+          <w:rFonts w:ascii="Times New Roman" w:eastAsia="Times New Roman" w:hAnsi="Times New Roman" w:cs="Times New Roman"/>
+          <w:color w:val="262626"/>
+          <w:sz w:val="24"/>
+          <w:szCs w:val="24"/>
+        </w:rPr>
+      </w:pPr>
+      <w:r>
+        <w:rPr>
+          <w:rFonts w:ascii="Times New Roman" w:eastAsia="Times New Roman" w:hAnsi="Times New Roman" w:cs="Times New Roman"/>
+          <w:color w:val="262626"/>
+          <w:sz w:val="24"/>
+          <w:szCs w:val="24"/>
+        </w:rPr>
+        <w:t>metformin</w:t>
+      </w:r>
+    </w:p>
+    <w:p>
+      <w:pPr>
+        <w:pStyle w:val="ListParagraph"/>
+        <w:numPr>
+          <w:ilvl w:val="1"/>
+          <w:numId w:val="15"/>
+        </w:numPr>
+        <w:shd w:val="clear" w:color="auto" w:fill="FFFFFF"/>
+        <w:spacing w:after="0" w:line="240" w:lineRule="auto"/>
+        <w:rPr>
+          <w:rFonts w:ascii="Times New Roman" w:eastAsia="Times New Roman" w:hAnsi="Times New Roman" w:cs="Times New Roman"/>
+          <w:color w:val="262626"/>
+          <w:sz w:val="24"/>
+          <w:szCs w:val="24"/>
+        </w:rPr>
+      </w:pPr>
+      <w:r>
+        <w:rPr>
+          <w:rFonts w:ascii="Times New Roman" w:eastAsia="Times New Roman" w:hAnsi="Times New Roman" w:cs="Times New Roman"/>
+          <w:color w:val="262626"/>
+          <w:sz w:val="24"/>
+          <w:szCs w:val="24"/>
+        </w:rPr>
+        <w:t>insulin</w:t>
+      </w:r>
+      <w:r>
+        <w:rPr>
+          <w:rFonts w:ascii="Times New Roman" w:eastAsia="Times New Roman" w:hAnsi="Times New Roman" w:cs="Times New Roman"/>
+          <w:color w:val="262626"/>
+          <w:sz w:val="24"/>
+          <w:szCs w:val="24"/>
+        </w:rPr>
+        <w:t>.</w:t>
+      </w:r>
+    </w:p>
+    <w:p>
+      <w:pPr>
+        <w:pStyle w:val="ListParagraph"/>
+        <w:numPr>
+          <w:ilvl w:val="0"/>
+          <w:numId w:val="15"/>
+        </w:numPr>
+        <w:shd w:val="clear" w:color="auto" w:fill="FFFFFF"/>
+        <w:spacing w:after="0" w:line="240" w:lineRule="auto"/>
+        <w:rPr>
+          <w:rFonts w:ascii="Times New Roman" w:eastAsia="Times New Roman" w:hAnsi="Times New Roman" w:cs="Times New Roman"/>
+          <w:color w:val="262626"/>
+          <w:sz w:val="24"/>
+          <w:szCs w:val="24"/>
+        </w:rPr>
+      </w:pPr>
+      <w:r>
+        <w:rPr>
+          <w:rFonts w:ascii="Times New Roman" w:eastAsia="Times New Roman" w:hAnsi="Times New Roman" w:cs="Times New Roman"/>
+          <w:color w:val="262626"/>
+          <w:sz w:val="24"/>
+          <w:szCs w:val="24"/>
+        </w:rPr>
+        <w:t>In the analytics plan, some medication variables were dropped during the preliminary analysis as they did not have any variance (Non zero variance variables).</w:t>
+      </w:r>
+    </w:p>
+    <w:p>
+      <w:pPr>
+        <w:pStyle w:val="ListParagraph"/>
+        <w:numPr>
+          <w:ilvl w:val="0"/>
+          <w:numId w:val="15"/>
+        </w:numPr>
+        <w:shd w:val="clear" w:color="auto" w:fill="FFFFFF"/>
+        <w:spacing w:after="0" w:line="240" w:lineRule="auto"/>
+        <w:rPr>
+          <w:rFonts w:ascii="Times New Roman" w:eastAsia="Times New Roman" w:hAnsi="Times New Roman" w:cs="Times New Roman"/>
+          <w:color w:val="262626"/>
+          <w:sz w:val="24"/>
+          <w:szCs w:val="24"/>
+        </w:rPr>
+      </w:pPr>
+      <w:r>
+        <w:rPr>
+          <w:rFonts w:ascii="Times New Roman" w:eastAsia="Times New Roman" w:hAnsi="Times New Roman" w:cs="Times New Roman"/>
+          <w:color w:val="262626"/>
+          <w:sz w:val="24"/>
+          <w:szCs w:val="24"/>
+        </w:rPr>
+        <w:t>Change of medication variable had got missed in the analytics plan, have added during the preliminary analysis.</w:t>
+      </w:r>
+    </w:p>
+    <w:p>
+      <w:pPr>
+        <w:shd w:val="clear" w:color="auto" w:fill="FFFFFF"/>
+        <w:spacing w:after="0" w:line="240" w:lineRule="auto"/>
+        <w:rPr>
+          <w:rFonts w:ascii="Times New Roman" w:eastAsia="Times New Roman" w:hAnsi="Times New Roman" w:cs="Times New Roman"/>
+          <w:color w:val="262626"/>
+          <w:sz w:val="24"/>
+          <w:szCs w:val="24"/>
+        </w:rPr>
+      </w:pPr>
     </w:p>
     <w:p>
       <w:pPr>
@@ -518,24 +947,181 @@
       </w:r>
     </w:p>
     <w:p>
-      <w:r>
-        <w:t xml:space="preserve">Since the business objective to is to identify if patient will be readmitted again within 30 days, </w:t>
-      </w:r>
-      <w:r>
+      <w:pPr>
+        <w:shd w:val="clear" w:color="auto" w:fill="FFFFFF"/>
+        <w:spacing w:after="0" w:line="240" w:lineRule="auto"/>
+        <w:rPr>
+          <w:rFonts w:ascii="Times New Roman" w:eastAsia="Times New Roman" w:hAnsi="Times New Roman" w:cs="Times New Roman"/>
+          <w:color w:val="262626"/>
+          <w:sz w:val="24"/>
+          <w:szCs w:val="24"/>
+        </w:rPr>
+      </w:pPr>
+      <w:r>
+        <w:rPr>
+          <w:rFonts w:ascii="Times New Roman" w:eastAsia="Times New Roman" w:hAnsi="Times New Roman" w:cs="Times New Roman"/>
+          <w:color w:val="262626"/>
+          <w:sz w:val="24"/>
+          <w:szCs w:val="24"/>
+        </w:rPr>
+        <w:t>T</w:t>
+      </w:r>
+      <w:r>
+        <w:rPr>
+          <w:rFonts w:ascii="Times New Roman" w:eastAsia="Times New Roman" w:hAnsi="Times New Roman" w:cs="Times New Roman"/>
+          <w:color w:val="262626"/>
+          <w:sz w:val="24"/>
+          <w:szCs w:val="24"/>
+        </w:rPr>
+        <w:t xml:space="preserve">he business objective is to identify if </w:t>
+      </w:r>
+      <w:r>
+        <w:rPr>
+          <w:rFonts w:ascii="Times New Roman" w:eastAsia="Times New Roman" w:hAnsi="Times New Roman" w:cs="Times New Roman"/>
+          <w:color w:val="262626"/>
+          <w:sz w:val="24"/>
+          <w:szCs w:val="24"/>
+        </w:rPr>
+        <w:t xml:space="preserve">the </w:t>
+      </w:r>
+      <w:r>
+        <w:rPr>
+          <w:rFonts w:ascii="Times New Roman" w:eastAsia="Times New Roman" w:hAnsi="Times New Roman" w:cs="Times New Roman"/>
+          <w:color w:val="262626"/>
+          <w:sz w:val="24"/>
+          <w:szCs w:val="24"/>
+        </w:rPr>
+        <w:t xml:space="preserve">patient will be readmitted again within 30 days, </w:t>
+      </w:r>
+      <w:r>
+        <w:rPr>
+          <w:rFonts w:ascii="Times New Roman" w:eastAsia="Times New Roman" w:hAnsi="Times New Roman" w:cs="Times New Roman"/>
+          <w:color w:val="262626"/>
+          <w:sz w:val="24"/>
+          <w:szCs w:val="24"/>
+        </w:rPr>
         <w:t>this</w:t>
       </w:r>
       <w:r>
-        <w:t xml:space="preserve"> is classification problem </w:t>
-      </w:r>
-      <w:r>
+        <w:rPr>
+          <w:rFonts w:ascii="Times New Roman" w:eastAsia="Times New Roman" w:hAnsi="Times New Roman" w:cs="Times New Roman"/>
+          <w:color w:val="262626"/>
+          <w:sz w:val="24"/>
+          <w:szCs w:val="24"/>
+        </w:rPr>
+        <w:t xml:space="preserve"> is </w:t>
+      </w:r>
+      <w:r>
+        <w:rPr>
+          <w:rFonts w:ascii="Times New Roman" w:eastAsia="Times New Roman" w:hAnsi="Times New Roman" w:cs="Times New Roman"/>
+          <w:color w:val="262626"/>
+          <w:sz w:val="24"/>
+          <w:szCs w:val="24"/>
+        </w:rPr>
+        <w:t xml:space="preserve">a </w:t>
+      </w:r>
+      <w:r>
+        <w:rPr>
+          <w:rFonts w:ascii="Times New Roman" w:eastAsia="Times New Roman" w:hAnsi="Times New Roman" w:cs="Times New Roman"/>
+          <w:color w:val="262626"/>
+          <w:sz w:val="24"/>
+          <w:szCs w:val="24"/>
+        </w:rPr>
+        <w:t xml:space="preserve">classification problem </w:t>
+      </w:r>
+      <w:r>
+        <w:rPr>
+          <w:rFonts w:ascii="Times New Roman" w:eastAsia="Times New Roman" w:hAnsi="Times New Roman" w:cs="Times New Roman"/>
+          <w:color w:val="262626"/>
+          <w:sz w:val="24"/>
+          <w:szCs w:val="24"/>
+        </w:rPr>
         <w:t xml:space="preserve">and </w:t>
       </w:r>
       <w:r>
-        <w:t xml:space="preserve">the predictor variable is qualitative one, hence the random forest algorithm is good fit. </w:t>
-      </w:r>
-      <w:r>
-        <w:t xml:space="preserve">Random forest was run with 75/25 data split of training and test data. Sample data size for training was of 45000 and test dataset 15000. </w:t>
-      </w:r>
+        <w:rPr>
+          <w:rFonts w:ascii="Times New Roman" w:eastAsia="Times New Roman" w:hAnsi="Times New Roman" w:cs="Times New Roman"/>
+          <w:color w:val="262626"/>
+          <w:sz w:val="24"/>
+          <w:szCs w:val="24"/>
+        </w:rPr>
+        <w:t xml:space="preserve">the predictor variable is </w:t>
+      </w:r>
+      <w:r>
+        <w:rPr>
+          <w:rFonts w:ascii="Times New Roman" w:eastAsia="Times New Roman" w:hAnsi="Times New Roman" w:cs="Times New Roman"/>
+          <w:color w:val="262626"/>
+          <w:sz w:val="24"/>
+          <w:szCs w:val="24"/>
+        </w:rPr>
+        <w:t xml:space="preserve">a </w:t>
+      </w:r>
+      <w:r>
+        <w:rPr>
+          <w:rFonts w:ascii="Times New Roman" w:eastAsia="Times New Roman" w:hAnsi="Times New Roman" w:cs="Times New Roman"/>
+          <w:color w:val="262626"/>
+          <w:sz w:val="24"/>
+          <w:szCs w:val="24"/>
+        </w:rPr>
+        <w:t xml:space="preserve">qualitative one, hence the random forest algorithm is </w:t>
+      </w:r>
+      <w:r>
+        <w:rPr>
+          <w:rFonts w:ascii="Times New Roman" w:eastAsia="Times New Roman" w:hAnsi="Times New Roman" w:cs="Times New Roman"/>
+          <w:color w:val="262626"/>
+          <w:sz w:val="24"/>
+          <w:szCs w:val="24"/>
+        </w:rPr>
+        <w:t xml:space="preserve">a </w:t>
+      </w:r>
+      <w:r>
+        <w:rPr>
+          <w:rFonts w:ascii="Times New Roman" w:eastAsia="Times New Roman" w:hAnsi="Times New Roman" w:cs="Times New Roman"/>
+          <w:color w:val="262626"/>
+          <w:sz w:val="24"/>
+          <w:szCs w:val="24"/>
+        </w:rPr>
+        <w:t xml:space="preserve">good fit. </w:t>
+      </w:r>
+      <w:r>
+        <w:rPr>
+          <w:rFonts w:ascii="Times New Roman" w:eastAsia="Times New Roman" w:hAnsi="Times New Roman" w:cs="Times New Roman"/>
+          <w:color w:val="262626"/>
+          <w:sz w:val="24"/>
+          <w:szCs w:val="24"/>
+        </w:rPr>
+        <w:t xml:space="preserve">Random forest was run with 75/25 data split of training and test data. </w:t>
+      </w:r>
+      <w:r>
+        <w:rPr>
+          <w:rFonts w:ascii="Times New Roman" w:eastAsia="Times New Roman" w:hAnsi="Times New Roman" w:cs="Times New Roman"/>
+          <w:color w:val="262626"/>
+          <w:sz w:val="24"/>
+          <w:szCs w:val="24"/>
+        </w:rPr>
+        <w:t>The sample data size for training was 45000 and the test dataset was 15000 observations</w:t>
+      </w:r>
+      <w:r>
+        <w:rPr>
+          <w:rFonts w:ascii="Times New Roman" w:eastAsia="Times New Roman" w:hAnsi="Times New Roman" w:cs="Times New Roman"/>
+          <w:color w:val="262626"/>
+          <w:sz w:val="24"/>
+          <w:szCs w:val="24"/>
+        </w:rPr>
+        <w:t xml:space="preserve">. </w:t>
+      </w:r>
+    </w:p>
+    <w:p>
+      <w:pPr>
+        <w:shd w:val="clear" w:color="auto" w:fill="FFFFFF"/>
+        <w:spacing w:after="0" w:line="240" w:lineRule="auto"/>
+        <w:rPr>
+          <w:rFonts w:ascii="Times New Roman" w:eastAsia="Times New Roman" w:hAnsi="Times New Roman" w:cs="Times New Roman"/>
+          <w:color w:val="262626"/>
+          <w:sz w:val="24"/>
+          <w:szCs w:val="24"/>
+        </w:rPr>
+      </w:pPr>
     </w:p>
     <w:p>
       <w:pPr>
@@ -546,7 +1132,23 @@
       </w:r>
     </w:p>
     <w:p>
-      <w:r>
+      <w:pPr>
+        <w:shd w:val="clear" w:color="auto" w:fill="FFFFFF"/>
+        <w:spacing w:after="0" w:line="240" w:lineRule="auto"/>
+        <w:rPr>
+          <w:rFonts w:ascii="Times New Roman" w:eastAsia="Times New Roman" w:hAnsi="Times New Roman" w:cs="Times New Roman"/>
+          <w:color w:val="262626"/>
+          <w:sz w:val="24"/>
+          <w:szCs w:val="24"/>
+        </w:rPr>
+      </w:pPr>
+      <w:r>
+        <w:rPr>
+          <w:rFonts w:ascii="Times New Roman" w:eastAsia="Times New Roman" w:hAnsi="Times New Roman" w:cs="Times New Roman"/>
+          <w:color w:val="262626"/>
+          <w:sz w:val="24"/>
+          <w:szCs w:val="24"/>
+        </w:rPr>
         <w:t>Below is the ROC curve for the random forest model</w:t>
       </w:r>
     </w:p>
@@ -559,11 +1161,12 @@
         <w:rPr>
           <w:noProof/>
         </w:rPr>
+        <w:lastRenderedPageBreak/>
         <w:drawing>
-          <wp:inline distT="0" distB="0" distL="0" distR="0" wp14:anchorId="05795A56" wp14:editId="0445280B">
-            <wp:extent cx="5260848" cy="2981147"/>
-            <wp:effectExtent l="0" t="0" r="0" b="0"/>
-            <wp:docPr id="3" name="Picture 3"/>
+          <wp:inline distT="0" distB="0" distL="0" distR="0" wp14:anchorId="1323D9EC" wp14:editId="31DF142C">
+            <wp:extent cx="5943600" cy="3466465"/>
+            <wp:effectExtent l="19050" t="19050" r="19050" b="19685"/>
+            <wp:docPr id="5" name="Picture 5"/>
             <wp:cNvGraphicFramePr>
               <a:graphicFrameLocks xmlns:a="http://schemas.openxmlformats.org/drawingml/2006/main" noChangeAspect="1"/>
             </wp:cNvGraphicFramePr>
@@ -571,23 +1174,38 @@
               <a:graphicData uri="http://schemas.openxmlformats.org/drawingml/2006/picture">
                 <pic:pic xmlns:pic="http://schemas.openxmlformats.org/drawingml/2006/picture">
                   <pic:nvPicPr>
-                    <pic:cNvPr id="1" name=""/>
-                    <pic:cNvPicPr/>
+                    <pic:cNvPr id="0" name="Picture 1"/>
+                    <pic:cNvPicPr>
+                      <a:picLocks noChangeAspect="1" noChangeArrowheads="1"/>
+                    </pic:cNvPicPr>
                   </pic:nvPicPr>
                   <pic:blipFill>
-                    <a:blip r:embed="rId5"/>
+                    <a:blip r:embed="rId5" r:link="rId6">
+                      <a:extLst>
+                        <a:ext uri="{28A0092B-C50C-407E-A947-70E740481C1C}">
+                          <a14:useLocalDpi xmlns:a14="http://schemas.microsoft.com/office/drawing/2010/main" val="0"/>
+                        </a:ext>
+                      </a:extLst>
+                    </a:blip>
+                    <a:srcRect/>
                     <a:stretch>
                       <a:fillRect/>
                     </a:stretch>
                   </pic:blipFill>
-                  <pic:spPr>
+                  <pic:spPr bwMode="auto">
                     <a:xfrm>
                       <a:off x="0" y="0"/>
-                      <a:ext cx="5277974" cy="2990851"/>
+                      <a:ext cx="5943600" cy="3466465"/>
                     </a:xfrm>
                     <a:prstGeom prst="rect">
                       <a:avLst/>
                     </a:prstGeom>
+                    <a:noFill/>
+                    <a:ln w="6350">
+                      <a:solidFill>
+                        <a:schemeClr val="accent1"/>
+                      </a:solidFill>
+                    </a:ln>
                   </pic:spPr>
                 </pic:pic>
               </a:graphicData>
@@ -616,7 +1234,6 @@
         <w:t>: ROC Curve for random forest</w:t>
       </w:r>
     </w:p>
-    <w:p/>
     <w:p>
       <w:pPr>
         <w:shd w:val="clear" w:color="auto" w:fill="FFFFFF"/>
@@ -703,27 +1320,43 @@
           <w:sz w:val="24"/>
           <w:szCs w:val="24"/>
         </w:rPr>
-        <w:t xml:space="preserve">. A good classifier model will have the TROC curve hugging the top left corner, which clearly is not happening in this case of random forest model. AUC value of good classifier </w:t>
-      </w:r>
-      <w:proofErr w:type="gramStart"/>
-      <w:r>
-        <w:rPr>
-          <w:rFonts w:ascii="Times New Roman" w:eastAsia="Times New Roman" w:hAnsi="Times New Roman" w:cs="Times New Roman"/>
-          <w:color w:val="262626"/>
-          <w:sz w:val="24"/>
-          <w:szCs w:val="24"/>
-        </w:rPr>
-        <w:t>has to</w:t>
-      </w:r>
-      <w:proofErr w:type="gramEnd"/>
-      <w:r>
-        <w:rPr>
-          <w:rFonts w:ascii="Times New Roman" w:eastAsia="Times New Roman" w:hAnsi="Times New Roman" w:cs="Times New Roman"/>
-          <w:color w:val="262626"/>
-          <w:sz w:val="24"/>
-          <w:szCs w:val="24"/>
-        </w:rPr>
-        <w:t xml:space="preserve"> be 0.8 to 0.9 in this it is 0.62, so the model is not performing </w:t>
+        <w:t xml:space="preserve">. A good classifier model will have the TROC curve hugging the top left corner, which is not happening in this case of </w:t>
+      </w:r>
+      <w:r>
+        <w:rPr>
+          <w:rFonts w:ascii="Times New Roman" w:eastAsia="Times New Roman" w:hAnsi="Times New Roman" w:cs="Times New Roman"/>
+          <w:color w:val="262626"/>
+          <w:sz w:val="24"/>
+          <w:szCs w:val="24"/>
+        </w:rPr>
+        <w:t xml:space="preserve">the </w:t>
+      </w:r>
+      <w:r>
+        <w:rPr>
+          <w:rFonts w:ascii="Times New Roman" w:eastAsia="Times New Roman" w:hAnsi="Times New Roman" w:cs="Times New Roman"/>
+          <w:color w:val="262626"/>
+          <w:sz w:val="24"/>
+          <w:szCs w:val="24"/>
+        </w:rPr>
+        <w:t xml:space="preserve">random forest model. AUC value of </w:t>
+      </w:r>
+      <w:r>
+        <w:rPr>
+          <w:rFonts w:ascii="Times New Roman" w:eastAsia="Times New Roman" w:hAnsi="Times New Roman" w:cs="Times New Roman"/>
+          <w:color w:val="262626"/>
+          <w:sz w:val="24"/>
+          <w:szCs w:val="24"/>
+        </w:rPr>
+        <w:t xml:space="preserve">a </w:t>
+      </w:r>
+      <w:r>
+        <w:rPr>
+          <w:rFonts w:ascii="Times New Roman" w:eastAsia="Times New Roman" w:hAnsi="Times New Roman" w:cs="Times New Roman"/>
+          <w:color w:val="262626"/>
+          <w:sz w:val="24"/>
+          <w:szCs w:val="24"/>
+        </w:rPr>
+        <w:t xml:space="preserve">good classifier has to be 0.8 to 0.9 in this it is 0.62, so the model is not performing </w:t>
       </w:r>
       <w:r>
         <w:rPr>
@@ -811,16 +1444,17 @@
         <w:keepNext/>
         <w:shd w:val="clear" w:color="auto" w:fill="FFFFFF"/>
         <w:spacing w:after="0" w:line="240" w:lineRule="auto"/>
+        <w:jc w:val="center"/>
       </w:pPr>
       <w:r>
         <w:rPr>
           <w:noProof/>
         </w:rPr>
         <w:drawing>
-          <wp:inline distT="0" distB="0" distL="0" distR="0" wp14:anchorId="75F0A654" wp14:editId="33861569">
-            <wp:extent cx="5266944" cy="3087577"/>
-            <wp:effectExtent l="0" t="0" r="0" b="0"/>
-            <wp:docPr id="4" name="Picture 4"/>
+          <wp:inline distT="0" distB="0" distL="0" distR="0" wp14:anchorId="587A5069" wp14:editId="15E17699">
+            <wp:extent cx="4427100" cy="2480310"/>
+            <wp:effectExtent l="19050" t="19050" r="12065" b="15240"/>
+            <wp:docPr id="6" name="Picture 6"/>
             <wp:cNvGraphicFramePr>
               <a:graphicFrameLocks xmlns:a="http://schemas.openxmlformats.org/drawingml/2006/main" noChangeAspect="1"/>
             </wp:cNvGraphicFramePr>
@@ -828,23 +1462,38 @@
               <a:graphicData uri="http://schemas.openxmlformats.org/drawingml/2006/picture">
                 <pic:pic xmlns:pic="http://schemas.openxmlformats.org/drawingml/2006/picture">
                   <pic:nvPicPr>
-                    <pic:cNvPr id="1" name=""/>
-                    <pic:cNvPicPr/>
+                    <pic:cNvPr id="0" name="Picture 1"/>
+                    <pic:cNvPicPr>
+                      <a:picLocks noChangeAspect="1" noChangeArrowheads="1"/>
+                    </pic:cNvPicPr>
                   </pic:nvPicPr>
                   <pic:blipFill>
-                    <a:blip r:embed="rId6"/>
+                    <a:blip r:embed="rId7" r:link="rId8">
+                      <a:extLst>
+                        <a:ext uri="{28A0092B-C50C-407E-A947-70E740481C1C}">
+                          <a14:useLocalDpi xmlns:a14="http://schemas.microsoft.com/office/drawing/2010/main" val="0"/>
+                        </a:ext>
+                      </a:extLst>
+                    </a:blip>
+                    <a:srcRect/>
                     <a:stretch>
                       <a:fillRect/>
                     </a:stretch>
                   </pic:blipFill>
-                  <pic:spPr>
+                  <pic:spPr bwMode="auto">
                     <a:xfrm>
                       <a:off x="0" y="0"/>
-                      <a:ext cx="5289420" cy="3100753"/>
+                      <a:ext cx="4521868" cy="2533404"/>
                     </a:xfrm>
                     <a:prstGeom prst="rect">
                       <a:avLst/>
                     </a:prstGeom>
+                    <a:noFill/>
+                    <a:ln w="6350">
+                      <a:solidFill>
+                        <a:schemeClr val="accent1"/>
+                      </a:solidFill>
+                    </a:ln>
                   </pic:spPr>
                 </pic:pic>
               </a:graphicData>
@@ -897,7 +1546,8 @@
           <w:sz w:val="24"/>
           <w:szCs w:val="24"/>
         </w:rPr>
-        <w:t>In this case the calibration curve is not precisely near the diagonal line which clearly indicate the model is not performing that well and is below average.</w:t>
+        <w:lastRenderedPageBreak/>
+        <w:t>In this case, the calibration curve is not precisely near the diagonal line which indicates the model is not performing that well and is below average.</w:t>
       </w:r>
     </w:p>
     <w:p>
@@ -958,7 +1608,25 @@
           <w:sz w:val="24"/>
           <w:szCs w:val="24"/>
         </w:rPr>
-        <w:t>This is another good technique to build classification model</w:t>
+        <w:t xml:space="preserve">This is another good technique to build </w:t>
+      </w:r>
+      <w:r>
+        <w:rPr>
+          <w:rFonts w:ascii="Times New Roman" w:eastAsia="Times New Roman" w:hAnsi="Times New Roman" w:cs="Times New Roman"/>
+          <w:color w:val="262626"/>
+          <w:sz w:val="24"/>
+          <w:szCs w:val="24"/>
+        </w:rPr>
+        <w:t xml:space="preserve">a </w:t>
+      </w:r>
+      <w:r>
+        <w:rPr>
+          <w:rFonts w:ascii="Times New Roman" w:eastAsia="Times New Roman" w:hAnsi="Times New Roman" w:cs="Times New Roman"/>
+          <w:color w:val="262626"/>
+          <w:sz w:val="24"/>
+          <w:szCs w:val="24"/>
+        </w:rPr>
+        <w:t>classification model</w:t>
       </w:r>
     </w:p>
     <w:p>
@@ -1029,12 +1697,11 @@
         <w:rPr>
           <w:noProof/>
         </w:rPr>
-        <w:lastRenderedPageBreak/>
         <w:drawing>
-          <wp:inline distT="0" distB="0" distL="0" distR="0" wp14:anchorId="40104A7A" wp14:editId="7EB547C5">
-            <wp:extent cx="5327904" cy="3160882"/>
-            <wp:effectExtent l="0" t="0" r="0" b="8255"/>
-            <wp:docPr id="1" name="Picture 1"/>
+          <wp:inline distT="0" distB="0" distL="0" distR="0" wp14:anchorId="310115B4" wp14:editId="2AC13D37">
+            <wp:extent cx="4876038" cy="2692240"/>
+            <wp:effectExtent l="19050" t="19050" r="20320" b="13335"/>
+            <wp:docPr id="11" name="Picture 11"/>
             <wp:cNvGraphicFramePr>
               <a:graphicFrameLocks xmlns:a="http://schemas.openxmlformats.org/drawingml/2006/main" noChangeAspect="1"/>
             </wp:cNvGraphicFramePr>
@@ -1042,23 +1709,38 @@
               <a:graphicData uri="http://schemas.openxmlformats.org/drawingml/2006/picture">
                 <pic:pic xmlns:pic="http://schemas.openxmlformats.org/drawingml/2006/picture">
                   <pic:nvPicPr>
-                    <pic:cNvPr id="1" name=""/>
-                    <pic:cNvPicPr/>
+                    <pic:cNvPr id="0" name="Picture 1"/>
+                    <pic:cNvPicPr>
+                      <a:picLocks noChangeAspect="1" noChangeArrowheads="1"/>
+                    </pic:cNvPicPr>
                   </pic:nvPicPr>
                   <pic:blipFill>
-                    <a:blip r:embed="rId7"/>
+                    <a:blip r:embed="rId9" r:link="rId10">
+                      <a:extLst>
+                        <a:ext uri="{28A0092B-C50C-407E-A947-70E740481C1C}">
+                          <a14:useLocalDpi xmlns:a14="http://schemas.microsoft.com/office/drawing/2010/main" val="0"/>
+                        </a:ext>
+                      </a:extLst>
+                    </a:blip>
+                    <a:srcRect/>
                     <a:stretch>
                       <a:fillRect/>
                     </a:stretch>
                   </pic:blipFill>
-                  <pic:spPr>
+                  <pic:spPr bwMode="auto">
                     <a:xfrm>
                       <a:off x="0" y="0"/>
-                      <a:ext cx="5327904" cy="3160882"/>
+                      <a:ext cx="4983139" cy="2751374"/>
                     </a:xfrm>
                     <a:prstGeom prst="rect">
                       <a:avLst/>
                     </a:prstGeom>
+                    <a:noFill/>
+                    <a:ln w="6350">
+                      <a:solidFill>
+                        <a:schemeClr val="accent1"/>
+                      </a:solidFill>
+                    </a:ln>
                   </pic:spPr>
                 </pic:pic>
               </a:graphicData>
@@ -1075,40 +1757,29 @@
       <w:r>
         <w:t xml:space="preserve">Figure </w:t>
       </w:r>
-      <w:r>
-        <w:fldChar w:fldCharType="begin"/>
-      </w:r>
-      <w:r>
-        <w:instrText xml:space="preserve"> SEQ Figure \* ARABIC </w:instrText>
-      </w:r>
-      <w:r>
-        <w:fldChar w:fldCharType="separate"/>
-      </w:r>
-      <w:r>
-        <w:rPr>
-          <w:noProof/>
-        </w:rPr>
-        <w:t>3</w:t>
-      </w:r>
-      <w:r>
-        <w:fldChar w:fldCharType="end"/>
-      </w:r>
-      <w:r>
-        <w:t xml:space="preserve">: ROC Curve for </w:t>
-      </w:r>
-      <w:proofErr w:type="spellStart"/>
-      <w:r>
-        <w:t>nueral</w:t>
-      </w:r>
-      <w:proofErr w:type="spellEnd"/>
-      <w:r>
-        <w:t xml:space="preserve"> </w:t>
-      </w:r>
-      <w:proofErr w:type="spellStart"/>
-      <w:r>
-        <w:t>netwotk</w:t>
-      </w:r>
-      <w:proofErr w:type="spellEnd"/>
+      <w:fldSimple w:instr=" SEQ Figure \* ARABIC ">
+        <w:r>
+          <w:rPr>
+            <w:noProof/>
+          </w:rPr>
+          <w:t>3</w:t>
+        </w:r>
+      </w:fldSimple>
+      <w:r>
+        <w:t>: ROC Curve for n</w:t>
+      </w:r>
+      <w:r>
+        <w:t>e</w:t>
+      </w:r>
+      <w:r>
+        <w:t>ural netwo</w:t>
+      </w:r>
+      <w:r>
+        <w:t>r</w:t>
+      </w:r>
+      <w:r>
+        <w:t>k</w:t>
+      </w:r>
     </w:p>
     <w:p>
       <w:pPr>
@@ -1159,16 +1830,52 @@
           <w:sz w:val="24"/>
           <w:szCs w:val="24"/>
         </w:rPr>
-        <w:t xml:space="preserve">. </w:t>
-      </w:r>
-      <w:r>
-        <w:rPr>
-          <w:rFonts w:ascii="Times New Roman" w:eastAsia="Times New Roman" w:hAnsi="Times New Roman" w:cs="Times New Roman"/>
-          <w:color w:val="262626"/>
-          <w:sz w:val="24"/>
-          <w:szCs w:val="24"/>
-        </w:rPr>
-        <w:t xml:space="preserve">This value is greater than random forest, so it is clear indicator that </w:t>
+        <w:t xml:space="preserve">. This value is greater than </w:t>
+      </w:r>
+      <w:r>
+        <w:rPr>
+          <w:rFonts w:ascii="Times New Roman" w:eastAsia="Times New Roman" w:hAnsi="Times New Roman" w:cs="Times New Roman"/>
+          <w:color w:val="262626"/>
+          <w:sz w:val="24"/>
+          <w:szCs w:val="24"/>
+        </w:rPr>
+        <w:t xml:space="preserve">the </w:t>
+      </w:r>
+      <w:r>
+        <w:rPr>
+          <w:rFonts w:ascii="Times New Roman" w:eastAsia="Times New Roman" w:hAnsi="Times New Roman" w:cs="Times New Roman"/>
+          <w:color w:val="262626"/>
+          <w:sz w:val="24"/>
+          <w:szCs w:val="24"/>
+        </w:rPr>
+        <w:t xml:space="preserve">random forest, so it is </w:t>
+      </w:r>
+      <w:r>
+        <w:rPr>
+          <w:rFonts w:ascii="Times New Roman" w:eastAsia="Times New Roman" w:hAnsi="Times New Roman" w:cs="Times New Roman"/>
+          <w:color w:val="262626"/>
+          <w:sz w:val="24"/>
+          <w:szCs w:val="24"/>
+        </w:rPr>
+        <w:t xml:space="preserve">a </w:t>
+      </w:r>
+      <w:r>
+        <w:rPr>
+          <w:rFonts w:ascii="Times New Roman" w:eastAsia="Times New Roman" w:hAnsi="Times New Roman" w:cs="Times New Roman"/>
+          <w:color w:val="262626"/>
+          <w:sz w:val="24"/>
+          <w:szCs w:val="24"/>
+        </w:rPr>
+        <w:t xml:space="preserve">clear indicator that </w:t>
+      </w:r>
+      <w:r>
+        <w:rPr>
+          <w:rFonts w:ascii="Times New Roman" w:eastAsia="Times New Roman" w:hAnsi="Times New Roman" w:cs="Times New Roman"/>
+          <w:color w:val="262626"/>
+          <w:sz w:val="24"/>
+          <w:szCs w:val="24"/>
+        </w:rPr>
+        <w:t xml:space="preserve">the </w:t>
       </w:r>
       <w:r>
         <w:rPr>
@@ -1186,7 +1893,25 @@
           <w:sz w:val="24"/>
           <w:szCs w:val="24"/>
         </w:rPr>
-        <w:t xml:space="preserve"> network model performs better than random forest</w:t>
+        <w:t xml:space="preserve"> network model performs better than </w:t>
+      </w:r>
+      <w:r>
+        <w:rPr>
+          <w:rFonts w:ascii="Times New Roman" w:eastAsia="Times New Roman" w:hAnsi="Times New Roman" w:cs="Times New Roman"/>
+          <w:color w:val="262626"/>
+          <w:sz w:val="24"/>
+          <w:szCs w:val="24"/>
+        </w:rPr>
+        <w:t xml:space="preserve">the </w:t>
+      </w:r>
+      <w:r>
+        <w:rPr>
+          <w:rFonts w:ascii="Times New Roman" w:eastAsia="Times New Roman" w:hAnsi="Times New Roman" w:cs="Times New Roman"/>
+          <w:color w:val="262626"/>
+          <w:sz w:val="24"/>
+          <w:szCs w:val="24"/>
+        </w:rPr>
+        <w:t>random forest</w:t>
       </w:r>
     </w:p>
     <w:p>
@@ -1207,45 +1932,6 @@
       </w:pPr>
       <w:r>
         <w:t>Calibration Curve</w:t>
-      </w:r>
-    </w:p>
-    <w:p>
-      <w:pPr>
-        <w:shd w:val="clear" w:color="auto" w:fill="FFFFFF"/>
-        <w:spacing w:after="0" w:line="240" w:lineRule="auto"/>
-        <w:rPr>
-          <w:rFonts w:ascii="Times New Roman" w:eastAsia="Times New Roman" w:hAnsi="Times New Roman" w:cs="Times New Roman"/>
-          <w:color w:val="262626"/>
-          <w:sz w:val="24"/>
-          <w:szCs w:val="24"/>
-        </w:rPr>
-      </w:pPr>
-      <w:r>
-        <w:rPr>
-          <w:rFonts w:ascii="Times New Roman" w:eastAsia="Times New Roman" w:hAnsi="Times New Roman" w:cs="Times New Roman"/>
-          <w:color w:val="262626"/>
-          <w:sz w:val="24"/>
-          <w:szCs w:val="24"/>
-        </w:rPr>
-        <w:t>Below is the calibration curve</w:t>
-      </w:r>
-      <w:r>
-        <w:rPr>
-          <w:rFonts w:ascii="Times New Roman" w:eastAsia="Times New Roman" w:hAnsi="Times New Roman" w:cs="Times New Roman"/>
-          <w:color w:val="262626"/>
-          <w:sz w:val="24"/>
-          <w:szCs w:val="24"/>
-        </w:rPr>
-        <w:t xml:space="preserve"> for the </w:t>
-      </w:r>
-      <w:r>
-        <w:rPr>
-          <w:rFonts w:ascii="Times New Roman" w:eastAsia="Times New Roman" w:hAnsi="Times New Roman" w:cs="Times New Roman"/>
-          <w:color w:val="262626"/>
-          <w:sz w:val="24"/>
-          <w:szCs w:val="24"/>
-        </w:rPr>
-        <w:t xml:space="preserve">neural network </w:t>
       </w:r>
     </w:p>
     <w:p>
@@ -1265,10 +1951,10 @@
           <w:noProof/>
         </w:rPr>
         <w:drawing>
-          <wp:inline distT="0" distB="0" distL="0" distR="0" wp14:anchorId="030300DC" wp14:editId="64A98B75">
-            <wp:extent cx="4639056" cy="2828040"/>
-            <wp:effectExtent l="0" t="0" r="0" b="0"/>
-            <wp:docPr id="7" name="Picture 7"/>
+          <wp:inline distT="0" distB="0" distL="0" distR="0" wp14:anchorId="63B25F71" wp14:editId="10650B17">
+            <wp:extent cx="3981223" cy="2346198"/>
+            <wp:effectExtent l="19050" t="19050" r="19685" b="16510"/>
+            <wp:docPr id="12" name="Picture 12"/>
             <wp:cNvGraphicFramePr>
               <a:graphicFrameLocks xmlns:a="http://schemas.openxmlformats.org/drawingml/2006/main" noChangeAspect="1"/>
             </wp:cNvGraphicFramePr>
@@ -1276,23 +1962,38 @@
               <a:graphicData uri="http://schemas.openxmlformats.org/drawingml/2006/picture">
                 <pic:pic xmlns:pic="http://schemas.openxmlformats.org/drawingml/2006/picture">
                   <pic:nvPicPr>
-                    <pic:cNvPr id="1" name=""/>
-                    <pic:cNvPicPr/>
+                    <pic:cNvPr id="0" name="Picture 1"/>
+                    <pic:cNvPicPr>
+                      <a:picLocks noChangeAspect="1" noChangeArrowheads="1"/>
+                    </pic:cNvPicPr>
                   </pic:nvPicPr>
                   <pic:blipFill>
-                    <a:blip r:embed="rId8"/>
+                    <a:blip r:embed="rId11" r:link="rId12">
+                      <a:extLst>
+                        <a:ext uri="{28A0092B-C50C-407E-A947-70E740481C1C}">
+                          <a14:useLocalDpi xmlns:a14="http://schemas.microsoft.com/office/drawing/2010/main" val="0"/>
+                        </a:ext>
+                      </a:extLst>
+                    </a:blip>
+                    <a:srcRect/>
                     <a:stretch>
                       <a:fillRect/>
                     </a:stretch>
                   </pic:blipFill>
-                  <pic:spPr>
+                  <pic:spPr bwMode="auto">
                     <a:xfrm>
                       <a:off x="0" y="0"/>
-                      <a:ext cx="4654009" cy="2837156"/>
+                      <a:ext cx="4154185" cy="2448127"/>
                     </a:xfrm>
                     <a:prstGeom prst="rect">
                       <a:avLst/>
                     </a:prstGeom>
+                    <a:noFill/>
+                    <a:ln w="6350">
+                      <a:solidFill>
+                        <a:schemeClr val="accent1"/>
+                      </a:solidFill>
+                    </a:ln>
                   </pic:spPr>
                 </pic:pic>
               </a:graphicData>
@@ -1322,26 +2023,19 @@
       <w:r>
         <w:t xml:space="preserve">Figure </w:t>
       </w:r>
-      <w:r>
-        <w:fldChar w:fldCharType="begin"/>
-      </w:r>
-      <w:r>
-        <w:instrText xml:space="preserve"> SEQ Figure \* ARABIC </w:instrText>
-      </w:r>
-      <w:r>
-        <w:fldChar w:fldCharType="separate"/>
-      </w:r>
-      <w:r>
-        <w:rPr>
-          <w:noProof/>
-        </w:rPr>
-        <w:t>4</w:t>
-      </w:r>
-      <w:r>
-        <w:fldChar w:fldCharType="end"/>
-      </w:r>
+      <w:fldSimple w:instr=" SEQ Figure \* ARABIC ">
+        <w:r>
+          <w:rPr>
+            <w:noProof/>
+          </w:rPr>
+          <w:t>4</w:t>
+        </w:r>
+      </w:fldSimple>
       <w:r>
         <w:t xml:space="preserve">: Calibration curve for </w:t>
+      </w:r>
+      <w:r>
+        <w:t xml:space="preserve">the </w:t>
       </w:r>
       <w:r>
         <w:t>neural network</w:t>
@@ -1365,33 +2059,100 @@
           <w:sz w:val="24"/>
           <w:szCs w:val="24"/>
         </w:rPr>
-        <w:t xml:space="preserve">In this case the calibration curve is </w:t>
-      </w:r>
-      <w:r>
-        <w:rPr>
-          <w:rFonts w:ascii="Times New Roman" w:eastAsia="Times New Roman" w:hAnsi="Times New Roman" w:cs="Times New Roman"/>
-          <w:color w:val="262626"/>
-          <w:sz w:val="24"/>
-          <w:szCs w:val="24"/>
-        </w:rPr>
-        <w:t>near to the diagonal line compared to that of the random forest which is an indicator that neural network model performs better than random forest</w:t>
-      </w:r>
-      <w:r>
-        <w:rPr>
-          <w:rFonts w:ascii="Times New Roman" w:eastAsia="Times New Roman" w:hAnsi="Times New Roman" w:cs="Times New Roman"/>
-          <w:color w:val="262626"/>
-          <w:sz w:val="24"/>
-          <w:szCs w:val="24"/>
-        </w:rPr>
-        <w:t>.</w:t>
+        <w:t>Above</w:t>
+      </w:r>
+      <w:r>
+        <w:rPr>
+          <w:rFonts w:ascii="Times New Roman" w:eastAsia="Times New Roman" w:hAnsi="Times New Roman" w:cs="Times New Roman"/>
+          <w:color w:val="262626"/>
+          <w:sz w:val="24"/>
+          <w:szCs w:val="24"/>
+        </w:rPr>
+        <w:t xml:space="preserve"> is the calibration curve</w:t>
+      </w:r>
+      <w:r>
+        <w:rPr>
+          <w:rFonts w:ascii="Times New Roman" w:eastAsia="Times New Roman" w:hAnsi="Times New Roman" w:cs="Times New Roman"/>
+          <w:color w:val="262626"/>
+          <w:sz w:val="24"/>
+          <w:szCs w:val="24"/>
+        </w:rPr>
+        <w:t xml:space="preserve"> for the neural network. </w:t>
+      </w:r>
+      <w:r>
+        <w:rPr>
+          <w:rFonts w:ascii="Times New Roman" w:eastAsia="Times New Roman" w:hAnsi="Times New Roman" w:cs="Times New Roman"/>
+          <w:color w:val="262626"/>
+          <w:sz w:val="24"/>
+          <w:szCs w:val="24"/>
+        </w:rPr>
+        <w:t>In this case</w:t>
+      </w:r>
+      <w:r>
+        <w:rPr>
+          <w:rFonts w:ascii="Times New Roman" w:eastAsia="Times New Roman" w:hAnsi="Times New Roman" w:cs="Times New Roman"/>
+          <w:color w:val="262626"/>
+          <w:sz w:val="24"/>
+          <w:szCs w:val="24"/>
+        </w:rPr>
+        <w:t>,</w:t>
+      </w:r>
+      <w:r>
+        <w:rPr>
+          <w:rFonts w:ascii="Times New Roman" w:eastAsia="Times New Roman" w:hAnsi="Times New Roman" w:cs="Times New Roman"/>
+          <w:color w:val="262626"/>
+          <w:sz w:val="24"/>
+          <w:szCs w:val="24"/>
+        </w:rPr>
+        <w:t xml:space="preserve"> the calibration curve is near to the diagonal line compared to that of the random forest which is an indicator that </w:t>
+      </w:r>
+      <w:r>
+        <w:rPr>
+          <w:rFonts w:ascii="Times New Roman" w:eastAsia="Times New Roman" w:hAnsi="Times New Roman" w:cs="Times New Roman"/>
+          <w:color w:val="262626"/>
+          <w:sz w:val="24"/>
+          <w:szCs w:val="24"/>
+        </w:rPr>
+        <w:t xml:space="preserve">the </w:t>
+      </w:r>
+      <w:r>
+        <w:rPr>
+          <w:rFonts w:ascii="Times New Roman" w:eastAsia="Times New Roman" w:hAnsi="Times New Roman" w:cs="Times New Roman"/>
+          <w:color w:val="262626"/>
+          <w:sz w:val="24"/>
+          <w:szCs w:val="24"/>
+        </w:rPr>
+        <w:t xml:space="preserve">neural network model performs better than </w:t>
+      </w:r>
+      <w:r>
+        <w:rPr>
+          <w:rFonts w:ascii="Times New Roman" w:eastAsia="Times New Roman" w:hAnsi="Times New Roman" w:cs="Times New Roman"/>
+          <w:color w:val="262626"/>
+          <w:sz w:val="24"/>
+          <w:szCs w:val="24"/>
+        </w:rPr>
+        <w:t xml:space="preserve">the </w:t>
+      </w:r>
+      <w:r>
+        <w:rPr>
+          <w:rFonts w:ascii="Times New Roman" w:eastAsia="Times New Roman" w:hAnsi="Times New Roman" w:cs="Times New Roman"/>
+          <w:color w:val="262626"/>
+          <w:sz w:val="24"/>
+          <w:szCs w:val="24"/>
+        </w:rPr>
+        <w:t>random forest.</w:t>
       </w:r>
     </w:p>
     <w:p>
       <w:pPr>
         <w:pStyle w:val="Heading3"/>
       </w:pPr>
-      <w:r>
-        <w:lastRenderedPageBreak/>
+    </w:p>
+    <w:p>
+      <w:pPr>
+        <w:pStyle w:val="Heading3"/>
+      </w:pPr>
+      <w:r>
         <w:t xml:space="preserve">Feature importance for random forest </w:t>
       </w:r>
     </w:p>
@@ -1437,10 +2198,10 @@
           <w:noProof/>
         </w:rPr>
         <w:drawing>
-          <wp:inline distT="0" distB="0" distL="0" distR="0" wp14:anchorId="7C486954" wp14:editId="7881DAF7">
-            <wp:extent cx="5943600" cy="3357245"/>
-            <wp:effectExtent l="0" t="0" r="0" b="0"/>
-            <wp:docPr id="8" name="Picture 8"/>
+          <wp:inline distT="0" distB="0" distL="0" distR="0" wp14:anchorId="14CA480F" wp14:editId="77B77D69">
+            <wp:extent cx="5245864" cy="2803398"/>
+            <wp:effectExtent l="19050" t="19050" r="12065" b="16510"/>
+            <wp:docPr id="13" name="Picture 13"/>
             <wp:cNvGraphicFramePr>
               <a:graphicFrameLocks xmlns:a="http://schemas.openxmlformats.org/drawingml/2006/main" noChangeAspect="1"/>
             </wp:cNvGraphicFramePr>
@@ -1448,23 +2209,38 @@
               <a:graphicData uri="http://schemas.openxmlformats.org/drawingml/2006/picture">
                 <pic:pic xmlns:pic="http://schemas.openxmlformats.org/drawingml/2006/picture">
                   <pic:nvPicPr>
-                    <pic:cNvPr id="1" name=""/>
-                    <pic:cNvPicPr/>
+                    <pic:cNvPr id="0" name="Picture 1"/>
+                    <pic:cNvPicPr>
+                      <a:picLocks noChangeAspect="1" noChangeArrowheads="1"/>
+                    </pic:cNvPicPr>
                   </pic:nvPicPr>
                   <pic:blipFill>
-                    <a:blip r:embed="rId9"/>
+                    <a:blip r:embed="rId13" r:link="rId14">
+                      <a:extLst>
+                        <a:ext uri="{28A0092B-C50C-407E-A947-70E740481C1C}">
+                          <a14:useLocalDpi xmlns:a14="http://schemas.microsoft.com/office/drawing/2010/main" val="0"/>
+                        </a:ext>
+                      </a:extLst>
+                    </a:blip>
+                    <a:srcRect/>
                     <a:stretch>
                       <a:fillRect/>
                     </a:stretch>
                   </pic:blipFill>
-                  <pic:spPr>
+                  <pic:spPr bwMode="auto">
                     <a:xfrm>
                       <a:off x="0" y="0"/>
-                      <a:ext cx="5943600" cy="3357245"/>
+                      <a:ext cx="5319696" cy="2842854"/>
                     </a:xfrm>
                     <a:prstGeom prst="rect">
                       <a:avLst/>
                     </a:prstGeom>
+                    <a:noFill/>
+                    <a:ln w="6350">
+                      <a:solidFill>
+                        <a:schemeClr val="accent1"/>
+                      </a:solidFill>
+                    </a:ln>
                   </pic:spPr>
                 </pic:pic>
               </a:graphicData>
@@ -1498,6 +2274,9 @@
       <w:r>
         <w:t>: Feature Importance</w:t>
       </w:r>
+      <w:r>
+        <w:t xml:space="preserve"> random forest</w:t>
+      </w:r>
     </w:p>
     <w:p>
       <w:pPr>
@@ -1533,20 +2312,24 @@
     </w:p>
     <w:p>
       <w:pPr>
+        <w:keepNext/>
         <w:spacing w:line="240" w:lineRule="auto"/>
+      </w:pPr>
+      <w:r>
         <w:rPr>
           <w:noProof/>
         </w:rPr>
-      </w:pPr>
+        <w:t xml:space="preserve"> </w:t>
+      </w:r>
       <w:r>
         <w:rPr>
           <w:noProof/>
         </w:rPr>
         <w:drawing>
-          <wp:inline distT="0" distB="0" distL="0" distR="0" wp14:anchorId="066E98C6" wp14:editId="4D241010">
-            <wp:extent cx="2827792" cy="1371600"/>
-            <wp:effectExtent l="0" t="0" r="0" b="0"/>
-            <wp:docPr id="9" name="Picture 9"/>
+          <wp:inline distT="0" distB="0" distL="0" distR="0" wp14:anchorId="49EC071E" wp14:editId="4F551127">
+            <wp:extent cx="2962656" cy="1219880"/>
+            <wp:effectExtent l="0" t="0" r="9525" b="0"/>
+            <wp:docPr id="14" name="Picture 14"/>
             <wp:cNvGraphicFramePr>
               <a:graphicFrameLocks xmlns:a="http://schemas.openxmlformats.org/drawingml/2006/main" noChangeAspect="1"/>
             </wp:cNvGraphicFramePr>
@@ -1554,23 +2337,36 @@
               <a:graphicData uri="http://schemas.openxmlformats.org/drawingml/2006/picture">
                 <pic:pic xmlns:pic="http://schemas.openxmlformats.org/drawingml/2006/picture">
                   <pic:nvPicPr>
-                    <pic:cNvPr id="1" name=""/>
-                    <pic:cNvPicPr/>
+                    <pic:cNvPr id="0" name="Picture 1"/>
+                    <pic:cNvPicPr>
+                      <a:picLocks noChangeAspect="1" noChangeArrowheads="1"/>
+                    </pic:cNvPicPr>
                   </pic:nvPicPr>
                   <pic:blipFill>
-                    <a:blip r:embed="rId10"/>
+                    <a:blip r:embed="rId15" r:link="rId16">
+                      <a:extLst>
+                        <a:ext uri="{28A0092B-C50C-407E-A947-70E740481C1C}">
+                          <a14:useLocalDpi xmlns:a14="http://schemas.microsoft.com/office/drawing/2010/main" val="0"/>
+                        </a:ext>
+                      </a:extLst>
+                    </a:blip>
+                    <a:srcRect/>
                     <a:stretch>
                       <a:fillRect/>
                     </a:stretch>
                   </pic:blipFill>
-                  <pic:spPr>
+                  <pic:spPr bwMode="auto">
                     <a:xfrm>
                       <a:off x="0" y="0"/>
-                      <a:ext cx="2867712" cy="1390963"/>
+                      <a:ext cx="3031327" cy="1248155"/>
                     </a:xfrm>
                     <a:prstGeom prst="rect">
                       <a:avLst/>
                     </a:prstGeom>
+                    <a:noFill/>
+                    <a:ln w="6350">
+                      <a:noFill/>
+                    </a:ln>
                   </pic:spPr>
                 </pic:pic>
               </a:graphicData>
@@ -1582,17 +2378,11 @@
         <w:rPr>
           <w:noProof/>
         </w:rPr>
-        <w:t xml:space="preserve"> </w:t>
-      </w:r>
-      <w:r>
-        <w:rPr>
-          <w:noProof/>
-        </w:rPr>
         <w:drawing>
-          <wp:inline distT="0" distB="0" distL="0" distR="0" wp14:anchorId="4581DA6A" wp14:editId="688E304A">
-            <wp:extent cx="2798064" cy="1368617"/>
-            <wp:effectExtent l="0" t="0" r="2540" b="3175"/>
-            <wp:docPr id="10" name="Picture 10"/>
+          <wp:inline distT="0" distB="0" distL="0" distR="0" wp14:anchorId="66024D58" wp14:editId="015E28E0">
+            <wp:extent cx="2804160" cy="1189671"/>
+            <wp:effectExtent l="0" t="0" r="0" b="0"/>
+            <wp:docPr id="15" name="Picture 15"/>
             <wp:cNvGraphicFramePr>
               <a:graphicFrameLocks xmlns:a="http://schemas.openxmlformats.org/drawingml/2006/main" noChangeAspect="1"/>
             </wp:cNvGraphicFramePr>
@@ -1600,23 +2390,36 @@
               <a:graphicData uri="http://schemas.openxmlformats.org/drawingml/2006/picture">
                 <pic:pic xmlns:pic="http://schemas.openxmlformats.org/drawingml/2006/picture">
                   <pic:nvPicPr>
-                    <pic:cNvPr id="1" name=""/>
-                    <pic:cNvPicPr/>
+                    <pic:cNvPr id="0" name="Picture 2"/>
+                    <pic:cNvPicPr>
+                      <a:picLocks noChangeAspect="1" noChangeArrowheads="1"/>
+                    </pic:cNvPicPr>
                   </pic:nvPicPr>
                   <pic:blipFill>
-                    <a:blip r:embed="rId11"/>
+                    <a:blip r:embed="rId17" r:link="rId18">
+                      <a:extLst>
+                        <a:ext uri="{28A0092B-C50C-407E-A947-70E740481C1C}">
+                          <a14:useLocalDpi xmlns:a14="http://schemas.microsoft.com/office/drawing/2010/main" val="0"/>
+                        </a:ext>
+                      </a:extLst>
+                    </a:blip>
+                    <a:srcRect/>
                     <a:stretch>
                       <a:fillRect/>
                     </a:stretch>
                   </pic:blipFill>
-                  <pic:spPr>
+                  <pic:spPr bwMode="auto">
                     <a:xfrm>
                       <a:off x="0" y="0"/>
-                      <a:ext cx="2840903" cy="1389571"/>
+                      <a:ext cx="2858878" cy="1212885"/>
                     </a:xfrm>
                     <a:prstGeom prst="rect">
                       <a:avLst/>
                     </a:prstGeom>
+                    <a:noFill/>
+                    <a:ln>
+                      <a:noFill/>
+                    </a:ln>
                   </pic:spPr>
                 </pic:pic>
               </a:graphicData>
@@ -1627,6 +2430,26 @@
     </w:p>
     <w:p>
       <w:pPr>
+        <w:pStyle w:val="Caption"/>
+        <w:jc w:val="center"/>
+      </w:pPr>
+      <w:r>
+        <w:t xml:space="preserve">Figure </w:t>
+      </w:r>
+      <w:fldSimple w:instr=" SEQ Figure \* ARABIC ">
+        <w:r>
+          <w:rPr>
+            <w:noProof/>
+          </w:rPr>
+          <w:t>6</w:t>
+        </w:r>
+      </w:fldSimple>
+      <w:r>
+        <w:t>: Feature importance values</w:t>
+      </w:r>
+    </w:p>
+    <w:p>
+      <w:pPr>
         <w:spacing w:line="240" w:lineRule="auto"/>
         <w:rPr>
           <w:noProof/>
@@ -1638,19 +2461,1213 @@
         <w:pStyle w:val="Heading3"/>
       </w:pPr>
       <w:r>
-        <w:t xml:space="preserve">Additional ML </w:t>
-      </w:r>
-      <w:r>
-        <w:t xml:space="preserve">algorithms and </w:t>
-      </w:r>
-      <w:r>
-        <w:t>f</w:t>
-      </w:r>
-      <w:r>
-        <w:t>eature engineering step</w:t>
-      </w:r>
-      <w:r>
-        <w:t xml:space="preserve"> to improve performance</w:t>
+        <w:t>Additional ML algorithms and feature engineering step to improve performance</w:t>
+      </w:r>
+    </w:p>
+    <w:p>
+      <w:pPr>
+        <w:pStyle w:val="Heading3"/>
+      </w:pPr>
+      <w:r>
+        <w:t xml:space="preserve">ML Algorithms </w:t>
+      </w:r>
+    </w:p>
+    <w:p>
+      <w:pPr>
+        <w:rPr>
+          <w:rFonts w:ascii="Times New Roman" w:eastAsia="Times New Roman" w:hAnsi="Times New Roman" w:cs="Times New Roman"/>
+          <w:color w:val="262626"/>
+          <w:sz w:val="24"/>
+          <w:szCs w:val="24"/>
+        </w:rPr>
+      </w:pPr>
+      <w:r>
+        <w:rPr>
+          <w:rFonts w:ascii="Times New Roman" w:eastAsia="Times New Roman" w:hAnsi="Times New Roman" w:cs="Times New Roman"/>
+          <w:color w:val="262626"/>
+          <w:sz w:val="24"/>
+          <w:szCs w:val="24"/>
+        </w:rPr>
+        <w:t xml:space="preserve">Random forest is already providing the feature importance list. So, based on </w:t>
+      </w:r>
+      <w:r>
+        <w:rPr>
+          <w:rFonts w:ascii="Times New Roman" w:eastAsia="Times New Roman" w:hAnsi="Times New Roman" w:cs="Times New Roman"/>
+          <w:color w:val="262626"/>
+          <w:sz w:val="24"/>
+          <w:szCs w:val="24"/>
+        </w:rPr>
+        <w:t>the</w:t>
+      </w:r>
+      <w:r>
+        <w:rPr>
+          <w:rFonts w:ascii="Times New Roman" w:eastAsia="Times New Roman" w:hAnsi="Times New Roman" w:cs="Times New Roman"/>
+          <w:color w:val="262626"/>
+          <w:sz w:val="24"/>
+          <w:szCs w:val="24"/>
+        </w:rPr>
+        <w:t xml:space="preserve"> feature importance</w:t>
+      </w:r>
+      <w:r>
+        <w:rPr>
+          <w:rFonts w:ascii="Times New Roman" w:eastAsia="Times New Roman" w:hAnsi="Times New Roman" w:cs="Times New Roman"/>
+          <w:color w:val="262626"/>
+          <w:sz w:val="24"/>
+          <w:szCs w:val="24"/>
+        </w:rPr>
+        <w:t>,</w:t>
+      </w:r>
+      <w:r>
+        <w:rPr>
+          <w:rFonts w:ascii="Times New Roman" w:eastAsia="Times New Roman" w:hAnsi="Times New Roman" w:cs="Times New Roman"/>
+          <w:color w:val="262626"/>
+          <w:sz w:val="24"/>
+          <w:szCs w:val="24"/>
+        </w:rPr>
+        <w:t xml:space="preserve"> select </w:t>
+      </w:r>
+      <w:r>
+        <w:rPr>
+          <w:rFonts w:ascii="Times New Roman" w:eastAsia="Times New Roman" w:hAnsi="Times New Roman" w:cs="Times New Roman"/>
+          <w:color w:val="262626"/>
+          <w:sz w:val="24"/>
+          <w:szCs w:val="24"/>
+        </w:rPr>
+        <w:t xml:space="preserve">the </w:t>
+      </w:r>
+      <w:r>
+        <w:rPr>
+          <w:rFonts w:ascii="Times New Roman" w:eastAsia="Times New Roman" w:hAnsi="Times New Roman" w:cs="Times New Roman"/>
+          <w:color w:val="262626"/>
+          <w:sz w:val="24"/>
+          <w:szCs w:val="24"/>
+        </w:rPr>
+        <w:t xml:space="preserve">top 10 important features and then rerun alternate machine learning algorithms </w:t>
+      </w:r>
+    </w:p>
+    <w:p>
+      <w:pPr>
+        <w:pStyle w:val="ListParagraph"/>
+        <w:numPr>
+          <w:ilvl w:val="0"/>
+          <w:numId w:val="18"/>
+        </w:numPr>
+        <w:rPr>
+          <w:rFonts w:ascii="Times New Roman" w:eastAsia="Times New Roman" w:hAnsi="Times New Roman" w:cs="Times New Roman"/>
+          <w:color w:val="262626"/>
+          <w:sz w:val="24"/>
+          <w:szCs w:val="24"/>
+        </w:rPr>
+      </w:pPr>
+      <w:r>
+        <w:rPr>
+          <w:rFonts w:ascii="Times New Roman" w:eastAsia="Times New Roman" w:hAnsi="Times New Roman" w:cs="Times New Roman"/>
+          <w:color w:val="262626"/>
+          <w:sz w:val="24"/>
+          <w:szCs w:val="24"/>
+        </w:rPr>
+        <w:lastRenderedPageBreak/>
+        <w:t xml:space="preserve">Logistic Regression </w:t>
+      </w:r>
+      <w:r>
+        <w:rPr>
+          <w:rFonts w:ascii="Times New Roman" w:eastAsia="Times New Roman" w:hAnsi="Times New Roman" w:cs="Times New Roman"/>
+          <w:color w:val="262626"/>
+          <w:sz w:val="24"/>
+          <w:szCs w:val="24"/>
+        </w:rPr>
+        <w:t xml:space="preserve">– This is </w:t>
+      </w:r>
+      <w:r>
+        <w:rPr>
+          <w:rFonts w:ascii="Times New Roman" w:eastAsia="Times New Roman" w:hAnsi="Times New Roman" w:cs="Times New Roman"/>
+          <w:color w:val="262626"/>
+          <w:sz w:val="24"/>
+          <w:szCs w:val="24"/>
+        </w:rPr>
+        <w:t xml:space="preserve">a </w:t>
+      </w:r>
+      <w:r>
+        <w:rPr>
+          <w:rFonts w:ascii="Times New Roman" w:eastAsia="Times New Roman" w:hAnsi="Times New Roman" w:cs="Times New Roman"/>
+          <w:color w:val="262626"/>
+          <w:sz w:val="24"/>
+          <w:szCs w:val="24"/>
+        </w:rPr>
+        <w:t>commonly used algorithm for classification when the result has to be binary 1 or 0. In this case the target variable into discrete categories of readmittance Yes or No.</w:t>
+      </w:r>
+      <w:r>
+        <w:rPr>
+          <w:rFonts w:ascii="Times New Roman" w:eastAsia="Times New Roman" w:hAnsi="Times New Roman" w:cs="Times New Roman"/>
+          <w:color w:val="262626"/>
+          <w:sz w:val="24"/>
+          <w:szCs w:val="24"/>
+        </w:rPr>
+        <w:t xml:space="preserve"> Also</w:t>
+      </w:r>
+      <w:r>
+        <w:rPr>
+          <w:rFonts w:ascii="Times New Roman" w:eastAsia="Times New Roman" w:hAnsi="Times New Roman" w:cs="Times New Roman"/>
+          <w:color w:val="262626"/>
+          <w:sz w:val="24"/>
+          <w:szCs w:val="24"/>
+        </w:rPr>
+        <w:t>,</w:t>
+      </w:r>
+      <w:r>
+        <w:rPr>
+          <w:rFonts w:ascii="Times New Roman" w:eastAsia="Times New Roman" w:hAnsi="Times New Roman" w:cs="Times New Roman"/>
+          <w:color w:val="262626"/>
+          <w:sz w:val="24"/>
+          <w:szCs w:val="24"/>
+        </w:rPr>
+        <w:t xml:space="preserve"> in this case there is already an analysis don</w:t>
+      </w:r>
+      <w:r>
+        <w:rPr>
+          <w:rFonts w:ascii="Times New Roman" w:eastAsia="Times New Roman" w:hAnsi="Times New Roman" w:cs="Times New Roman"/>
+          <w:color w:val="262626"/>
+          <w:sz w:val="24"/>
+          <w:szCs w:val="24"/>
+        </w:rPr>
+        <w:t>e</w:t>
+      </w:r>
+      <w:r>
+        <w:rPr>
+          <w:rFonts w:ascii="Times New Roman" w:eastAsia="Times New Roman" w:hAnsi="Times New Roman" w:cs="Times New Roman"/>
+          <w:color w:val="262626"/>
+          <w:sz w:val="24"/>
+          <w:szCs w:val="24"/>
+        </w:rPr>
+        <w:t xml:space="preserve"> to identify the feature importance, </w:t>
+      </w:r>
+      <w:r>
+        <w:rPr>
+          <w:rFonts w:ascii="Times New Roman" w:eastAsia="Times New Roman" w:hAnsi="Times New Roman" w:cs="Times New Roman"/>
+          <w:color w:val="262626"/>
+          <w:sz w:val="24"/>
+          <w:szCs w:val="24"/>
+        </w:rPr>
+        <w:t xml:space="preserve">the </w:t>
+      </w:r>
+      <w:r>
+        <w:rPr>
+          <w:rFonts w:ascii="Times New Roman" w:eastAsia="Times New Roman" w:hAnsi="Times New Roman" w:cs="Times New Roman"/>
+          <w:color w:val="262626"/>
+          <w:sz w:val="24"/>
+          <w:szCs w:val="24"/>
+        </w:rPr>
+        <w:t>same set of important features could be used to perform logistic regression.</w:t>
+      </w:r>
+    </w:p>
+    <w:p>
+      <w:pPr>
+        <w:pStyle w:val="ListParagraph"/>
+        <w:numPr>
+          <w:ilvl w:val="0"/>
+          <w:numId w:val="18"/>
+        </w:numPr>
+        <w:rPr>
+          <w:rFonts w:ascii="Times New Roman" w:eastAsia="Times New Roman" w:hAnsi="Times New Roman" w:cs="Times New Roman"/>
+          <w:color w:val="262626"/>
+          <w:sz w:val="24"/>
+          <w:szCs w:val="24"/>
+        </w:rPr>
+      </w:pPr>
+      <w:r>
+        <w:rPr>
+          <w:rFonts w:ascii="Times New Roman" w:eastAsia="Times New Roman" w:hAnsi="Times New Roman" w:cs="Times New Roman"/>
+          <w:color w:val="262626"/>
+          <w:sz w:val="24"/>
+          <w:szCs w:val="24"/>
+        </w:rPr>
+        <w:t>Gradient boosting</w:t>
+      </w:r>
+      <w:r>
+        <w:rPr>
+          <w:rFonts w:ascii="Times New Roman" w:eastAsia="Times New Roman" w:hAnsi="Times New Roman" w:cs="Times New Roman"/>
+          <w:color w:val="262626"/>
+          <w:sz w:val="24"/>
+          <w:szCs w:val="24"/>
+        </w:rPr>
+        <w:t xml:space="preserve"> – This algorithm is </w:t>
+      </w:r>
+      <w:r>
+        <w:rPr>
+          <w:rFonts w:ascii="Times New Roman" w:eastAsia="Times New Roman" w:hAnsi="Times New Roman" w:cs="Times New Roman"/>
+          <w:color w:val="262626"/>
+          <w:sz w:val="24"/>
+          <w:szCs w:val="24"/>
+        </w:rPr>
+        <w:t xml:space="preserve">based on the decision trees, but it is different from the random forest, the </w:t>
+      </w:r>
+      <w:r>
+        <w:rPr>
+          <w:rFonts w:ascii="Times New Roman" w:eastAsia="Times New Roman" w:hAnsi="Times New Roman" w:cs="Times New Roman"/>
+          <w:color w:val="262626"/>
+          <w:sz w:val="24"/>
+          <w:szCs w:val="24"/>
+        </w:rPr>
+        <w:t>variation is</w:t>
+      </w:r>
+      <w:r>
+        <w:rPr>
+          <w:rFonts w:ascii="Times New Roman" w:eastAsia="Times New Roman" w:hAnsi="Times New Roman" w:cs="Times New Roman"/>
+          <w:color w:val="262626"/>
+          <w:sz w:val="24"/>
+          <w:szCs w:val="24"/>
+        </w:rPr>
+        <w:t xml:space="preserve"> in how the trees are built, random forest builds tree autonomously and combine the results at end of the process while gradient boosting builds one tree at a time and combines the result along the way.</w:t>
+      </w:r>
+    </w:p>
+    <w:p>
+      <w:pPr>
+        <w:pStyle w:val="ListParagraph"/>
+        <w:rPr>
+          <w:rFonts w:ascii="Times New Roman" w:eastAsia="Times New Roman" w:hAnsi="Times New Roman" w:cs="Times New Roman"/>
+          <w:color w:val="262626"/>
+          <w:sz w:val="24"/>
+          <w:szCs w:val="24"/>
+        </w:rPr>
+      </w:pPr>
+    </w:p>
+    <w:p>
+      <w:pPr>
+        <w:pStyle w:val="Heading3"/>
+      </w:pPr>
+      <w:r>
+        <w:t>Class Imbalance</w:t>
+      </w:r>
+    </w:p>
+    <w:p>
+      <w:pPr>
+        <w:rPr>
+          <w:rFonts w:ascii="Times New Roman" w:eastAsia="Times New Roman" w:hAnsi="Times New Roman" w:cs="Times New Roman"/>
+          <w:color w:val="262626"/>
+          <w:sz w:val="24"/>
+          <w:szCs w:val="24"/>
+        </w:rPr>
+      </w:pPr>
+      <w:r>
+        <w:rPr>
+          <w:rFonts w:ascii="Times New Roman" w:eastAsia="Times New Roman" w:hAnsi="Times New Roman" w:cs="Times New Roman"/>
+          <w:color w:val="262626"/>
+          <w:sz w:val="24"/>
+          <w:szCs w:val="24"/>
+        </w:rPr>
+        <w:t>In this case</w:t>
+      </w:r>
+      <w:r>
+        <w:rPr>
+          <w:rFonts w:ascii="Times New Roman" w:eastAsia="Times New Roman" w:hAnsi="Times New Roman" w:cs="Times New Roman"/>
+          <w:color w:val="262626"/>
+          <w:sz w:val="24"/>
+          <w:szCs w:val="24"/>
+        </w:rPr>
+        <w:t>,</w:t>
+      </w:r>
+      <w:r>
+        <w:rPr>
+          <w:rFonts w:ascii="Times New Roman" w:eastAsia="Times New Roman" w:hAnsi="Times New Roman" w:cs="Times New Roman"/>
+          <w:color w:val="262626"/>
+          <w:sz w:val="24"/>
+          <w:szCs w:val="24"/>
+        </w:rPr>
+        <w:t xml:space="preserve"> </w:t>
+      </w:r>
+      <w:r>
+        <w:rPr>
+          <w:rFonts w:ascii="Times New Roman" w:eastAsia="Times New Roman" w:hAnsi="Times New Roman" w:cs="Times New Roman"/>
+          <w:color w:val="262626"/>
+          <w:sz w:val="24"/>
+          <w:szCs w:val="24"/>
+        </w:rPr>
+        <w:t xml:space="preserve">there is </w:t>
+      </w:r>
+      <w:r>
+        <w:rPr>
+          <w:rFonts w:ascii="Times New Roman" w:eastAsia="Times New Roman" w:hAnsi="Times New Roman" w:cs="Times New Roman"/>
+          <w:color w:val="262626"/>
+          <w:sz w:val="24"/>
+          <w:szCs w:val="24"/>
+        </w:rPr>
+        <w:t xml:space="preserve">a </w:t>
+      </w:r>
+      <w:r>
+        <w:rPr>
+          <w:rFonts w:ascii="Times New Roman" w:eastAsia="Times New Roman" w:hAnsi="Times New Roman" w:cs="Times New Roman"/>
+          <w:color w:val="262626"/>
+          <w:sz w:val="24"/>
+          <w:szCs w:val="24"/>
+        </w:rPr>
+        <w:t xml:space="preserve">higher representation of the patient not getting readmitted compared to that been readmitted </w:t>
+      </w:r>
+      <w:r>
+        <w:rPr>
+          <w:rFonts w:ascii="Times New Roman" w:eastAsia="Times New Roman" w:hAnsi="Times New Roman" w:cs="Times New Roman"/>
+          <w:color w:val="262626"/>
+          <w:sz w:val="24"/>
+          <w:szCs w:val="24"/>
+        </w:rPr>
+        <w:t>&lt;30: 6293</w:t>
+      </w:r>
+      <w:r>
+        <w:rPr>
+          <w:rFonts w:ascii="Times New Roman" w:eastAsia="Times New Roman" w:hAnsi="Times New Roman" w:cs="Times New Roman"/>
+          <w:color w:val="262626"/>
+          <w:sz w:val="24"/>
+          <w:szCs w:val="24"/>
+        </w:rPr>
+        <w:t xml:space="preserve">, </w:t>
+      </w:r>
+      <w:r>
+        <w:rPr>
+          <w:rFonts w:ascii="Times New Roman" w:eastAsia="Times New Roman" w:hAnsi="Times New Roman" w:cs="Times New Roman"/>
+          <w:color w:val="262626"/>
+          <w:sz w:val="24"/>
+          <w:szCs w:val="24"/>
+        </w:rPr>
+        <w:t>&gt;30:22240</w:t>
+      </w:r>
+      <w:r>
+        <w:rPr>
+          <w:rFonts w:ascii="Times New Roman" w:eastAsia="Times New Roman" w:hAnsi="Times New Roman" w:cs="Times New Roman"/>
+          <w:color w:val="262626"/>
+          <w:sz w:val="24"/>
+          <w:szCs w:val="24"/>
+        </w:rPr>
+        <w:t>,</w:t>
+      </w:r>
+      <w:r>
+        <w:rPr>
+          <w:rFonts w:ascii="Times New Roman" w:eastAsia="Times New Roman" w:hAnsi="Times New Roman" w:cs="Times New Roman"/>
+          <w:color w:val="262626"/>
+          <w:sz w:val="24"/>
+          <w:szCs w:val="24"/>
+        </w:rPr>
+        <w:t xml:space="preserve"> and </w:t>
+      </w:r>
+      <w:r>
+        <w:rPr>
+          <w:rFonts w:ascii="Times New Roman" w:eastAsia="Times New Roman" w:hAnsi="Times New Roman" w:cs="Times New Roman"/>
+          <w:color w:val="262626"/>
+          <w:sz w:val="24"/>
+          <w:szCs w:val="24"/>
+        </w:rPr>
+        <w:t>N</w:t>
+      </w:r>
+      <w:r>
+        <w:rPr>
+          <w:rFonts w:ascii="Times New Roman" w:eastAsia="Times New Roman" w:hAnsi="Times New Roman" w:cs="Times New Roman"/>
+          <w:color w:val="262626"/>
+          <w:sz w:val="24"/>
+          <w:szCs w:val="24"/>
+        </w:rPr>
+        <w:t>o</w:t>
+      </w:r>
+      <w:r>
+        <w:rPr>
+          <w:rFonts w:ascii="Times New Roman" w:eastAsia="Times New Roman" w:hAnsi="Times New Roman" w:cs="Times New Roman"/>
+          <w:color w:val="262626"/>
+          <w:sz w:val="24"/>
+          <w:szCs w:val="24"/>
+        </w:rPr>
+        <w:t>:</w:t>
+      </w:r>
+      <w:r>
+        <w:rPr>
+          <w:rFonts w:ascii="Times New Roman" w:eastAsia="Times New Roman" w:hAnsi="Times New Roman" w:cs="Times New Roman"/>
+          <w:color w:val="262626"/>
+          <w:sz w:val="24"/>
+          <w:szCs w:val="24"/>
+        </w:rPr>
+        <w:t xml:space="preserve"> </w:t>
+      </w:r>
+      <w:r>
+        <w:rPr>
+          <w:rFonts w:ascii="Times New Roman" w:eastAsia="Times New Roman" w:hAnsi="Times New Roman" w:cs="Times New Roman"/>
+          <w:color w:val="262626"/>
+          <w:sz w:val="24"/>
+          <w:szCs w:val="24"/>
+        </w:rPr>
+        <w:t>42985</w:t>
+      </w:r>
+      <w:r>
+        <w:rPr>
+          <w:rFonts w:ascii="Times New Roman" w:eastAsia="Times New Roman" w:hAnsi="Times New Roman" w:cs="Times New Roman"/>
+          <w:color w:val="262626"/>
+          <w:sz w:val="24"/>
+          <w:szCs w:val="24"/>
+        </w:rPr>
+        <w:t>. In summary</w:t>
+      </w:r>
+      <w:r>
+        <w:rPr>
+          <w:rFonts w:ascii="Times New Roman" w:eastAsia="Times New Roman" w:hAnsi="Times New Roman" w:cs="Times New Roman"/>
+          <w:color w:val="262626"/>
+          <w:sz w:val="24"/>
+          <w:szCs w:val="24"/>
+        </w:rPr>
+        <w:t>,</w:t>
+      </w:r>
+      <w:r>
+        <w:rPr>
+          <w:rFonts w:ascii="Times New Roman" w:eastAsia="Times New Roman" w:hAnsi="Times New Roman" w:cs="Times New Roman"/>
+          <w:color w:val="262626"/>
+          <w:sz w:val="24"/>
+          <w:szCs w:val="24"/>
+        </w:rPr>
+        <w:t xml:space="preserve"> readmitted Yes: </w:t>
+      </w:r>
+      <w:r>
+        <w:rPr>
+          <w:rFonts w:ascii="Times New Roman" w:eastAsia="Times New Roman" w:hAnsi="Times New Roman" w:cs="Times New Roman"/>
+          <w:color w:val="262626"/>
+          <w:sz w:val="24"/>
+          <w:szCs w:val="24"/>
+        </w:rPr>
+        <w:t>28533</w:t>
+      </w:r>
+      <w:r>
+        <w:rPr>
+          <w:rFonts w:ascii="Times New Roman" w:eastAsia="Times New Roman" w:hAnsi="Times New Roman" w:cs="Times New Roman"/>
+          <w:color w:val="262626"/>
+          <w:sz w:val="24"/>
+          <w:szCs w:val="24"/>
+        </w:rPr>
+        <w:t xml:space="preserve"> and No:</w:t>
+      </w:r>
+      <w:r>
+        <w:rPr>
+          <w:rFonts w:ascii="Times New Roman" w:eastAsia="Times New Roman" w:hAnsi="Times New Roman" w:cs="Times New Roman"/>
+          <w:color w:val="262626"/>
+          <w:sz w:val="24"/>
+          <w:szCs w:val="24"/>
+        </w:rPr>
+        <w:t xml:space="preserve"> 42985</w:t>
+      </w:r>
+      <w:r>
+        <w:rPr>
+          <w:rFonts w:ascii="Times New Roman" w:eastAsia="Times New Roman" w:hAnsi="Times New Roman" w:cs="Times New Roman"/>
+          <w:color w:val="262626"/>
+          <w:sz w:val="24"/>
+          <w:szCs w:val="24"/>
+        </w:rPr>
+        <w:t xml:space="preserve">, so there is </w:t>
+      </w:r>
+      <w:r>
+        <w:rPr>
+          <w:rFonts w:ascii="Times New Roman" w:eastAsia="Times New Roman" w:hAnsi="Times New Roman" w:cs="Times New Roman"/>
+          <w:color w:val="262626"/>
+          <w:sz w:val="24"/>
+          <w:szCs w:val="24"/>
+        </w:rPr>
+        <w:t xml:space="preserve">a </w:t>
+      </w:r>
+      <w:r>
+        <w:rPr>
+          <w:rFonts w:ascii="Times New Roman" w:eastAsia="Times New Roman" w:hAnsi="Times New Roman" w:cs="Times New Roman"/>
+          <w:color w:val="262626"/>
+          <w:sz w:val="24"/>
+          <w:szCs w:val="24"/>
+        </w:rPr>
+        <w:t xml:space="preserve">clear indication of </w:t>
+      </w:r>
+      <w:r>
+        <w:rPr>
+          <w:rFonts w:ascii="Times New Roman" w:eastAsia="Times New Roman" w:hAnsi="Times New Roman" w:cs="Times New Roman"/>
+          <w:color w:val="262626"/>
+          <w:sz w:val="24"/>
+          <w:szCs w:val="24"/>
+        </w:rPr>
+        <w:t xml:space="preserve">the </w:t>
+      </w:r>
+      <w:r>
+        <w:rPr>
+          <w:rFonts w:ascii="Times New Roman" w:eastAsia="Times New Roman" w:hAnsi="Times New Roman" w:cs="Times New Roman"/>
+          <w:color w:val="262626"/>
+          <w:sz w:val="24"/>
+          <w:szCs w:val="24"/>
+        </w:rPr>
+        <w:t xml:space="preserve">possibility of class imbalance. Since readmitted No value percentage is higher, both models </w:t>
+      </w:r>
+      <w:r>
+        <w:rPr>
+          <w:rFonts w:ascii="Times New Roman" w:eastAsia="Times New Roman" w:hAnsi="Times New Roman" w:cs="Times New Roman"/>
+          <w:color w:val="262626"/>
+          <w:sz w:val="24"/>
+          <w:szCs w:val="24"/>
+        </w:rPr>
+        <w:t xml:space="preserve">(random forest and neural network) </w:t>
+      </w:r>
+      <w:r>
+        <w:rPr>
+          <w:rFonts w:ascii="Times New Roman" w:eastAsia="Times New Roman" w:hAnsi="Times New Roman" w:cs="Times New Roman"/>
+          <w:color w:val="262626"/>
+          <w:sz w:val="24"/>
+          <w:szCs w:val="24"/>
+        </w:rPr>
+        <w:t xml:space="preserve">will do </w:t>
+      </w:r>
+      <w:r>
+        <w:rPr>
+          <w:rFonts w:ascii="Times New Roman" w:eastAsia="Times New Roman" w:hAnsi="Times New Roman" w:cs="Times New Roman"/>
+          <w:color w:val="262626"/>
+          <w:sz w:val="24"/>
+          <w:szCs w:val="24"/>
+        </w:rPr>
+        <w:t>a</w:t>
+      </w:r>
+      <w:r>
+        <w:rPr>
+          <w:rFonts w:ascii="Times New Roman" w:eastAsia="Times New Roman" w:hAnsi="Times New Roman" w:cs="Times New Roman"/>
+          <w:color w:val="262626"/>
+          <w:sz w:val="24"/>
+          <w:szCs w:val="24"/>
+        </w:rPr>
+        <w:t xml:space="preserve"> good job in predicting the patient not readmitted value, but the value that is of interest </w:t>
+      </w:r>
+      <w:r>
+        <w:rPr>
+          <w:rFonts w:ascii="Times New Roman" w:eastAsia="Times New Roman" w:hAnsi="Times New Roman" w:cs="Times New Roman"/>
+          <w:color w:val="262626"/>
+          <w:sz w:val="24"/>
+          <w:szCs w:val="24"/>
+        </w:rPr>
+        <w:t>r</w:t>
+      </w:r>
+      <w:r>
+        <w:rPr>
+          <w:rFonts w:ascii="Times New Roman" w:eastAsia="Times New Roman" w:hAnsi="Times New Roman" w:cs="Times New Roman"/>
+          <w:color w:val="262626"/>
+          <w:sz w:val="24"/>
+          <w:szCs w:val="24"/>
+        </w:rPr>
+        <w:t>eadmitted:</w:t>
+      </w:r>
+      <w:r>
+        <w:rPr>
+          <w:rFonts w:ascii="Times New Roman" w:eastAsia="Times New Roman" w:hAnsi="Times New Roman" w:cs="Times New Roman"/>
+          <w:color w:val="262626"/>
+          <w:sz w:val="24"/>
+          <w:szCs w:val="24"/>
+        </w:rPr>
+        <w:t xml:space="preserve"> </w:t>
+      </w:r>
+      <w:r>
+        <w:rPr>
+          <w:rFonts w:ascii="Times New Roman" w:eastAsia="Times New Roman" w:hAnsi="Times New Roman" w:cs="Times New Roman"/>
+          <w:color w:val="262626"/>
+          <w:sz w:val="24"/>
+          <w:szCs w:val="24"/>
+        </w:rPr>
+        <w:t>Yes. In this case</w:t>
+      </w:r>
+      <w:r>
+        <w:rPr>
+          <w:rFonts w:ascii="Times New Roman" w:eastAsia="Times New Roman" w:hAnsi="Times New Roman" w:cs="Times New Roman"/>
+          <w:color w:val="262626"/>
+          <w:sz w:val="24"/>
+          <w:szCs w:val="24"/>
+        </w:rPr>
+        <w:t>,</w:t>
+      </w:r>
+      <w:r>
+        <w:rPr>
+          <w:rFonts w:ascii="Times New Roman" w:eastAsia="Times New Roman" w:hAnsi="Times New Roman" w:cs="Times New Roman"/>
+          <w:color w:val="262626"/>
+          <w:sz w:val="24"/>
+          <w:szCs w:val="24"/>
+        </w:rPr>
+        <w:t xml:space="preserve"> the specificity would be </w:t>
+      </w:r>
+      <w:r>
+        <w:rPr>
+          <w:rFonts w:ascii="Times New Roman" w:eastAsia="Times New Roman" w:hAnsi="Times New Roman" w:cs="Times New Roman"/>
+          <w:color w:val="262626"/>
+          <w:sz w:val="24"/>
+          <w:szCs w:val="24"/>
+        </w:rPr>
+        <w:t>higher,</w:t>
+      </w:r>
+      <w:r>
+        <w:rPr>
+          <w:rFonts w:ascii="Times New Roman" w:eastAsia="Times New Roman" w:hAnsi="Times New Roman" w:cs="Times New Roman"/>
+          <w:color w:val="262626"/>
+          <w:sz w:val="24"/>
+          <w:szCs w:val="24"/>
+        </w:rPr>
+        <w:t xml:space="preserve"> and sensitivity would be lower, to improve the model performance the sensitivity value needs to be increased.</w:t>
+      </w:r>
+    </w:p>
+    <w:p>
+      <w:pPr>
+        <w:rPr>
+          <w:rFonts w:ascii="Times New Roman" w:eastAsia="Times New Roman" w:hAnsi="Times New Roman" w:cs="Times New Roman"/>
+          <w:color w:val="262626"/>
+          <w:sz w:val="24"/>
+          <w:szCs w:val="24"/>
+        </w:rPr>
+      </w:pPr>
+      <w:r>
+        <w:rPr>
+          <w:rFonts w:ascii="Times New Roman" w:eastAsia="Times New Roman" w:hAnsi="Times New Roman" w:cs="Times New Roman"/>
+          <w:color w:val="262626"/>
+          <w:sz w:val="24"/>
+          <w:szCs w:val="24"/>
+        </w:rPr>
+        <w:t xml:space="preserve">Here is the confusion matrix result </w:t>
+      </w:r>
+    </w:p>
+    <w:p>
+      <w:pPr>
+        <w:keepNext/>
+        <w:jc w:val="center"/>
+      </w:pPr>
+      <w:r>
+        <w:rPr>
+          <w:noProof/>
+        </w:rPr>
+        <w:drawing>
+          <wp:inline distT="0" distB="0" distL="0" distR="0" wp14:anchorId="087490F3" wp14:editId="31DEC2E8">
+            <wp:extent cx="3444240" cy="3996247"/>
+            <wp:effectExtent l="19050" t="19050" r="22860" b="23495"/>
+            <wp:docPr id="16" name="Picture 16"/>
+            <wp:cNvGraphicFramePr>
+              <a:graphicFrameLocks xmlns:a="http://schemas.openxmlformats.org/drawingml/2006/main" noChangeAspect="1"/>
+            </wp:cNvGraphicFramePr>
+            <a:graphic xmlns:a="http://schemas.openxmlformats.org/drawingml/2006/main">
+              <a:graphicData uri="http://schemas.openxmlformats.org/drawingml/2006/picture">
+                <pic:pic xmlns:pic="http://schemas.openxmlformats.org/drawingml/2006/picture">
+                  <pic:nvPicPr>
+                    <pic:cNvPr id="0" name="Picture 1"/>
+                    <pic:cNvPicPr>
+                      <a:picLocks noChangeAspect="1" noChangeArrowheads="1"/>
+                    </pic:cNvPicPr>
+                  </pic:nvPicPr>
+                  <pic:blipFill>
+                    <a:blip r:embed="rId19" r:link="rId20">
+                      <a:extLst>
+                        <a:ext uri="{28A0092B-C50C-407E-A947-70E740481C1C}">
+                          <a14:useLocalDpi xmlns:a14="http://schemas.microsoft.com/office/drawing/2010/main" val="0"/>
+                        </a:ext>
+                      </a:extLst>
+                    </a:blip>
+                    <a:srcRect/>
+                    <a:stretch>
+                      <a:fillRect/>
+                    </a:stretch>
+                  </pic:blipFill>
+                  <pic:spPr bwMode="auto">
+                    <a:xfrm>
+                      <a:off x="0" y="0"/>
+                      <a:ext cx="3462975" cy="4017985"/>
+                    </a:xfrm>
+                    <a:prstGeom prst="rect">
+                      <a:avLst/>
+                    </a:prstGeom>
+                    <a:noFill/>
+                    <a:ln w="6350">
+                      <a:solidFill>
+                        <a:schemeClr val="accent1"/>
+                      </a:solidFill>
+                    </a:ln>
+                  </pic:spPr>
+                </pic:pic>
+              </a:graphicData>
+            </a:graphic>
+          </wp:inline>
+        </w:drawing>
+      </w:r>
+    </w:p>
+    <w:p>
+      <w:pPr>
+        <w:pStyle w:val="Caption"/>
+        <w:jc w:val="center"/>
+      </w:pPr>
+      <w:r>
+        <w:t xml:space="preserve">Figure </w:t>
+      </w:r>
+      <w:fldSimple w:instr=" SEQ Figure \* ARABIC ">
+        <w:r>
+          <w:rPr>
+            <w:noProof/>
+          </w:rPr>
+          <w:t>7</w:t>
+        </w:r>
+      </w:fldSimple>
+      <w:r>
+        <w:t>: Confusion Matrix</w:t>
+      </w:r>
+      <w:r>
+        <w:t xml:space="preserve"> </w:t>
+      </w:r>
+    </w:p>
+    <w:p>
+      <w:pPr>
+        <w:rPr>
+          <w:rFonts w:ascii="Times New Roman" w:eastAsia="Times New Roman" w:hAnsi="Times New Roman" w:cs="Times New Roman"/>
+          <w:color w:val="262626"/>
+          <w:sz w:val="24"/>
+          <w:szCs w:val="24"/>
+        </w:rPr>
+      </w:pPr>
+      <w:r>
+        <w:rPr>
+          <w:rFonts w:ascii="Times New Roman" w:eastAsia="Times New Roman" w:hAnsi="Times New Roman" w:cs="Times New Roman"/>
+          <w:color w:val="262626"/>
+          <w:sz w:val="24"/>
+          <w:szCs w:val="24"/>
+        </w:rPr>
+        <w:lastRenderedPageBreak/>
+        <w:t xml:space="preserve">Based on the above confusion matrix values it clear that </w:t>
+      </w:r>
+      <w:r>
+        <w:rPr>
+          <w:rFonts w:ascii="Times New Roman" w:eastAsia="Times New Roman" w:hAnsi="Times New Roman" w:cs="Times New Roman"/>
+          <w:color w:val="262626"/>
+          <w:sz w:val="24"/>
+          <w:szCs w:val="24"/>
+        </w:rPr>
+        <w:t xml:space="preserve">the </w:t>
+      </w:r>
+      <w:r>
+        <w:rPr>
+          <w:rFonts w:ascii="Times New Roman" w:eastAsia="Times New Roman" w:hAnsi="Times New Roman" w:cs="Times New Roman"/>
+          <w:color w:val="262626"/>
+          <w:sz w:val="24"/>
+          <w:szCs w:val="24"/>
+        </w:rPr>
+        <w:t xml:space="preserve">model is doing </w:t>
+      </w:r>
+      <w:r>
+        <w:rPr>
+          <w:rFonts w:ascii="Times New Roman" w:eastAsia="Times New Roman" w:hAnsi="Times New Roman" w:cs="Times New Roman"/>
+          <w:color w:val="262626"/>
+          <w:sz w:val="24"/>
+          <w:szCs w:val="24"/>
+        </w:rPr>
+        <w:t xml:space="preserve">a </w:t>
+      </w:r>
+      <w:r>
+        <w:rPr>
+          <w:rFonts w:ascii="Times New Roman" w:eastAsia="Times New Roman" w:hAnsi="Times New Roman" w:cs="Times New Roman"/>
+          <w:color w:val="262626"/>
+          <w:sz w:val="24"/>
+          <w:szCs w:val="24"/>
+        </w:rPr>
+        <w:t>good job of predicting patient nor readmitted (negative side) but not so good job of predicting readmitted: Yes (positive side). This class imbalance can be adjusted by increasing sensitivity by either under or over sampling or doing both. This can be done for increasing the model performance.</w:t>
+      </w:r>
+    </w:p>
+    <w:p>
+      <w:pPr>
+        <w:pStyle w:val="Heading3"/>
+      </w:pPr>
+      <w:r>
+        <w:t xml:space="preserve">Feature engineering - Encoding </w:t>
+      </w:r>
+    </w:p>
+    <w:p>
+      <w:pPr>
+        <w:rPr>
+          <w:rFonts w:ascii="Times New Roman" w:eastAsia="Times New Roman" w:hAnsi="Times New Roman" w:cs="Times New Roman"/>
+          <w:color w:val="262626"/>
+          <w:sz w:val="24"/>
+          <w:szCs w:val="24"/>
+        </w:rPr>
+      </w:pPr>
+      <w:r>
+        <w:rPr>
+          <w:rFonts w:ascii="Times New Roman" w:eastAsia="Times New Roman" w:hAnsi="Times New Roman" w:cs="Times New Roman"/>
+          <w:color w:val="262626"/>
+          <w:sz w:val="24"/>
+          <w:szCs w:val="24"/>
+        </w:rPr>
+        <w:t>Diagnosis related features diag_1, diag_2</w:t>
+      </w:r>
+      <w:r>
+        <w:rPr>
+          <w:rFonts w:ascii="Times New Roman" w:eastAsia="Times New Roman" w:hAnsi="Times New Roman" w:cs="Times New Roman"/>
+          <w:color w:val="262626"/>
+          <w:sz w:val="24"/>
+          <w:szCs w:val="24"/>
+        </w:rPr>
+        <w:t>,</w:t>
+      </w:r>
+      <w:r>
+        <w:rPr>
+          <w:rFonts w:ascii="Times New Roman" w:eastAsia="Times New Roman" w:hAnsi="Times New Roman" w:cs="Times New Roman"/>
+          <w:color w:val="262626"/>
+          <w:sz w:val="24"/>
+          <w:szCs w:val="24"/>
+        </w:rPr>
+        <w:t xml:space="preserve"> and diag_3 </w:t>
+      </w:r>
+      <w:r>
+        <w:rPr>
+          <w:rFonts w:ascii="Times New Roman" w:eastAsia="Times New Roman" w:hAnsi="Times New Roman" w:cs="Times New Roman"/>
+          <w:color w:val="262626"/>
+          <w:sz w:val="24"/>
+          <w:szCs w:val="24"/>
+        </w:rPr>
+        <w:t xml:space="preserve">is </w:t>
+      </w:r>
+      <w:r>
+        <w:rPr>
+          <w:rFonts w:ascii="Times New Roman" w:eastAsia="Times New Roman" w:hAnsi="Times New Roman" w:cs="Times New Roman"/>
+          <w:color w:val="262626"/>
+          <w:sz w:val="24"/>
+          <w:szCs w:val="24"/>
+        </w:rPr>
+        <w:t xml:space="preserve">categorical containing 9 categorical values. These 3 variables have been one hot encoded to identify which specific diagnosis has </w:t>
+      </w:r>
+      <w:r>
+        <w:rPr>
+          <w:rFonts w:ascii="Times New Roman" w:eastAsia="Times New Roman" w:hAnsi="Times New Roman" w:cs="Times New Roman"/>
+          <w:color w:val="262626"/>
+          <w:sz w:val="24"/>
+          <w:szCs w:val="24"/>
+        </w:rPr>
+        <w:t xml:space="preserve">a </w:t>
+      </w:r>
+      <w:r>
+        <w:rPr>
+          <w:rFonts w:ascii="Times New Roman" w:eastAsia="Times New Roman" w:hAnsi="Times New Roman" w:cs="Times New Roman"/>
+          <w:color w:val="262626"/>
+          <w:sz w:val="24"/>
+          <w:szCs w:val="24"/>
+        </w:rPr>
+        <w:t>higher impact. Based o</w:t>
+      </w:r>
+      <w:r>
+        <w:rPr>
+          <w:rFonts w:ascii="Times New Roman" w:eastAsia="Times New Roman" w:hAnsi="Times New Roman" w:cs="Times New Roman"/>
+          <w:color w:val="262626"/>
+          <w:sz w:val="24"/>
+          <w:szCs w:val="24"/>
+        </w:rPr>
+        <w:t>n</w:t>
+      </w:r>
+      <w:r>
+        <w:rPr>
+          <w:rFonts w:ascii="Times New Roman" w:eastAsia="Times New Roman" w:hAnsi="Times New Roman" w:cs="Times New Roman"/>
+          <w:color w:val="262626"/>
+          <w:sz w:val="24"/>
+          <w:szCs w:val="24"/>
+        </w:rPr>
+        <w:t xml:space="preserve"> feature importance only other and Neoplasm are only one with higher importance remaining are none, so instead of one</w:t>
+      </w:r>
+      <w:r>
+        <w:rPr>
+          <w:rFonts w:ascii="Times New Roman" w:eastAsia="Times New Roman" w:hAnsi="Times New Roman" w:cs="Times New Roman"/>
+          <w:color w:val="262626"/>
+          <w:sz w:val="24"/>
+          <w:szCs w:val="24"/>
+        </w:rPr>
+        <w:t>-</w:t>
+      </w:r>
+      <w:r>
+        <w:rPr>
+          <w:rFonts w:ascii="Times New Roman" w:eastAsia="Times New Roman" w:hAnsi="Times New Roman" w:cs="Times New Roman"/>
+          <w:color w:val="262626"/>
+          <w:sz w:val="24"/>
+          <w:szCs w:val="24"/>
+        </w:rPr>
+        <w:t>hot encoding</w:t>
+      </w:r>
+      <w:r>
+        <w:rPr>
+          <w:rFonts w:ascii="Times New Roman" w:eastAsia="Times New Roman" w:hAnsi="Times New Roman" w:cs="Times New Roman"/>
+          <w:color w:val="262626"/>
+          <w:sz w:val="24"/>
+          <w:szCs w:val="24"/>
+        </w:rPr>
+        <w:t>,</w:t>
+      </w:r>
+      <w:r>
+        <w:rPr>
+          <w:rFonts w:ascii="Times New Roman" w:eastAsia="Times New Roman" w:hAnsi="Times New Roman" w:cs="Times New Roman"/>
+          <w:color w:val="262626"/>
+          <w:sz w:val="24"/>
+          <w:szCs w:val="24"/>
+        </w:rPr>
+        <w:t xml:space="preserve"> we can do target encoding.   </w:t>
+      </w:r>
+      <w:r>
+        <w:rPr>
+          <w:rFonts w:ascii="Times New Roman" w:eastAsia="Times New Roman" w:hAnsi="Times New Roman" w:cs="Times New Roman"/>
+          <w:color w:val="262626"/>
+          <w:sz w:val="24"/>
+          <w:szCs w:val="24"/>
+        </w:rPr>
+        <w:t>Also,</w:t>
+      </w:r>
+      <w:r>
+        <w:rPr>
+          <w:rFonts w:ascii="Times New Roman" w:eastAsia="Times New Roman" w:hAnsi="Times New Roman" w:cs="Times New Roman"/>
+          <w:color w:val="262626"/>
+          <w:sz w:val="24"/>
+          <w:szCs w:val="24"/>
+        </w:rPr>
+        <w:t xml:space="preserve"> </w:t>
+      </w:r>
+      <w:r>
+        <w:rPr>
+          <w:rFonts w:ascii="Times New Roman" w:eastAsia="Times New Roman" w:hAnsi="Times New Roman" w:cs="Times New Roman"/>
+          <w:color w:val="262626"/>
+          <w:sz w:val="24"/>
+          <w:szCs w:val="24"/>
+        </w:rPr>
+        <w:t>o</w:t>
+      </w:r>
+      <w:r>
+        <w:rPr>
+          <w:rFonts w:ascii="Times New Roman" w:eastAsia="Times New Roman" w:hAnsi="Times New Roman" w:cs="Times New Roman"/>
+          <w:color w:val="262626"/>
+          <w:sz w:val="24"/>
+          <w:szCs w:val="24"/>
+        </w:rPr>
+        <w:t>ne</w:t>
+      </w:r>
+      <w:r>
+        <w:rPr>
+          <w:rFonts w:ascii="Times New Roman" w:eastAsia="Times New Roman" w:hAnsi="Times New Roman" w:cs="Times New Roman"/>
+          <w:color w:val="262626"/>
+          <w:sz w:val="24"/>
+          <w:szCs w:val="24"/>
+        </w:rPr>
+        <w:t>-</w:t>
+      </w:r>
+      <w:r>
+        <w:rPr>
+          <w:rFonts w:ascii="Times New Roman" w:eastAsia="Times New Roman" w:hAnsi="Times New Roman" w:cs="Times New Roman"/>
+          <w:color w:val="262626"/>
+          <w:sz w:val="24"/>
+          <w:szCs w:val="24"/>
+        </w:rPr>
+        <w:t>hot encoding in this case is increasing the dimensions of the dataset, which could impact the model performance.</w:t>
+      </w:r>
+    </w:p>
+    <w:p>
+      <w:pPr>
+        <w:rPr>
+          <w:rFonts w:ascii="Times New Roman" w:eastAsia="Times New Roman" w:hAnsi="Times New Roman" w:cs="Times New Roman"/>
+          <w:color w:val="262626"/>
+          <w:sz w:val="24"/>
+          <w:szCs w:val="24"/>
+        </w:rPr>
+      </w:pPr>
+      <w:r>
+        <w:rPr>
+          <w:rFonts w:ascii="Times New Roman" w:eastAsia="Times New Roman" w:hAnsi="Times New Roman" w:cs="Times New Roman"/>
+          <w:color w:val="262626"/>
+          <w:sz w:val="24"/>
+          <w:szCs w:val="24"/>
+        </w:rPr>
+        <w:t>Various combinations of one</w:t>
+      </w:r>
+      <w:r>
+        <w:rPr>
+          <w:rFonts w:ascii="Times New Roman" w:eastAsia="Times New Roman" w:hAnsi="Times New Roman" w:cs="Times New Roman"/>
+          <w:color w:val="262626"/>
+          <w:sz w:val="24"/>
+          <w:szCs w:val="24"/>
+        </w:rPr>
+        <w:t>-</w:t>
+      </w:r>
+      <w:r>
+        <w:rPr>
+          <w:rFonts w:ascii="Times New Roman" w:eastAsia="Times New Roman" w:hAnsi="Times New Roman" w:cs="Times New Roman"/>
+          <w:color w:val="262626"/>
+          <w:sz w:val="24"/>
+          <w:szCs w:val="24"/>
+        </w:rPr>
+        <w:t>hot encoding and target encoding could be tried on various features and analyze if this increases the model performance</w:t>
+      </w:r>
+      <w:r>
+        <w:rPr>
+          <w:rFonts w:ascii="Times New Roman" w:eastAsia="Times New Roman" w:hAnsi="Times New Roman" w:cs="Times New Roman"/>
+          <w:color w:val="262626"/>
+          <w:sz w:val="24"/>
+          <w:szCs w:val="24"/>
+        </w:rPr>
+        <w:t>.</w:t>
+      </w:r>
+    </w:p>
+    <w:p>
+      <w:pPr>
+        <w:rPr>
+          <w:rFonts w:ascii="Times New Roman" w:eastAsia="Times New Roman" w:hAnsi="Times New Roman" w:cs="Times New Roman"/>
+          <w:color w:val="262626"/>
+          <w:sz w:val="24"/>
+          <w:szCs w:val="24"/>
+        </w:rPr>
+      </w:pPr>
+      <w:r>
+        <w:rPr>
+          <w:rFonts w:ascii="Times New Roman" w:eastAsia="Times New Roman" w:hAnsi="Times New Roman" w:cs="Times New Roman"/>
+          <w:color w:val="262626"/>
+          <w:sz w:val="24"/>
+          <w:szCs w:val="24"/>
+        </w:rPr>
+        <w:t xml:space="preserve">Correlated variables – Some of the features in the dataset could be correlated with each other and might be similar in behavior, so removing one of the correlated </w:t>
+      </w:r>
+      <w:r>
+        <w:rPr>
+          <w:rFonts w:ascii="Times New Roman" w:eastAsia="Times New Roman" w:hAnsi="Times New Roman" w:cs="Times New Roman"/>
+          <w:color w:val="262626"/>
+          <w:sz w:val="24"/>
+          <w:szCs w:val="24"/>
+        </w:rPr>
+        <w:t>variables</w:t>
+      </w:r>
+      <w:r>
+        <w:rPr>
+          <w:rFonts w:ascii="Times New Roman" w:eastAsia="Times New Roman" w:hAnsi="Times New Roman" w:cs="Times New Roman"/>
+          <w:color w:val="262626"/>
+          <w:sz w:val="24"/>
+          <w:szCs w:val="24"/>
+        </w:rPr>
+        <w:t xml:space="preserve"> could simplify the model further.</w:t>
+      </w:r>
+    </w:p>
+    <w:p>
+      <w:pPr>
+        <w:rPr>
+          <w:rFonts w:ascii="Times New Roman" w:eastAsia="Times New Roman" w:hAnsi="Times New Roman" w:cs="Times New Roman"/>
+          <w:color w:val="262626"/>
+          <w:sz w:val="24"/>
+          <w:szCs w:val="24"/>
+        </w:rPr>
+      </w:pPr>
+    </w:p>
+    <w:p>
+      <w:pPr>
+        <w:rPr>
+          <w:rFonts w:ascii="Times New Roman" w:eastAsia="Times New Roman" w:hAnsi="Times New Roman" w:cs="Times New Roman"/>
+          <w:color w:val="262626"/>
+          <w:sz w:val="24"/>
+          <w:szCs w:val="24"/>
+        </w:rPr>
+      </w:pPr>
+      <w:r>
+        <w:rPr>
+          <w:rFonts w:ascii="Times New Roman" w:eastAsia="Times New Roman" w:hAnsi="Times New Roman" w:cs="Times New Roman"/>
+          <w:color w:val="262626"/>
+          <w:sz w:val="24"/>
+          <w:szCs w:val="24"/>
+        </w:rPr>
+        <w:br w:type="page"/>
+      </w:r>
+    </w:p>
+    <w:p>
+      <w:pPr>
+        <w:pStyle w:val="Heading2"/>
+        <w:rPr>
+          <w:rFonts w:eastAsia="Times New Roman"/>
+        </w:rPr>
+      </w:pPr>
+      <w:r>
+        <w:rPr>
+          <w:rFonts w:eastAsia="Times New Roman"/>
+        </w:rPr>
+        <w:lastRenderedPageBreak/>
+        <w:t>Appendix</w:t>
+      </w:r>
+    </w:p>
+    <w:p>
+      <w:pPr>
+        <w:rPr>
+          <w:rFonts w:ascii="Times New Roman" w:hAnsi="Times New Roman" w:cs="Times New Roman"/>
+          <w:sz w:val="24"/>
+          <w:szCs w:val="24"/>
+        </w:rPr>
+      </w:pPr>
+      <w:r>
+        <w:rPr>
+          <w:rFonts w:ascii="Times New Roman" w:hAnsi="Times New Roman" w:cs="Times New Roman"/>
+          <w:sz w:val="24"/>
+          <w:szCs w:val="24"/>
+        </w:rPr>
+        <w:t xml:space="preserve">Attached is the R </w:t>
+      </w:r>
+      <w:r>
+        <w:rPr>
+          <w:rFonts w:ascii="Times New Roman" w:hAnsi="Times New Roman" w:cs="Times New Roman"/>
+          <w:sz w:val="24"/>
+          <w:szCs w:val="24"/>
+        </w:rPr>
+        <w:t>Markdown</w:t>
+      </w:r>
+      <w:r>
+        <w:rPr>
+          <w:rFonts w:ascii="Times New Roman" w:hAnsi="Times New Roman" w:cs="Times New Roman"/>
+          <w:sz w:val="24"/>
+          <w:szCs w:val="24"/>
+        </w:rPr>
+        <w:t xml:space="preserve">, this has been attached separately in blackboard </w:t>
+      </w:r>
+      <w:r>
+        <w:rPr>
+          <w:rFonts w:ascii="Times New Roman" w:hAnsi="Times New Roman" w:cs="Times New Roman"/>
+          <w:sz w:val="24"/>
+          <w:szCs w:val="24"/>
+        </w:rPr>
+        <w:t>along</w:t>
+      </w:r>
+      <w:r>
+        <w:rPr>
+          <w:rFonts w:ascii="Times New Roman" w:hAnsi="Times New Roman" w:cs="Times New Roman"/>
+          <w:sz w:val="24"/>
+          <w:szCs w:val="24"/>
+        </w:rPr>
+        <w:t xml:space="preserve"> with this document.</w:t>
+      </w:r>
+      <w:r>
+        <w:rPr>
+          <w:rFonts w:ascii="Times New Roman" w:hAnsi="Times New Roman" w:cs="Times New Roman"/>
+          <w:sz w:val="24"/>
+          <w:szCs w:val="24"/>
+        </w:rPr>
+        <w:t xml:space="preserve"> </w:t>
+      </w:r>
+    </w:p>
+    <w:p>
+      <w:pPr>
+        <w:rPr>
+          <w:rFonts w:ascii="Times New Roman" w:hAnsi="Times New Roman" w:cs="Times New Roman"/>
+          <w:sz w:val="24"/>
+          <w:szCs w:val="24"/>
+        </w:rPr>
+      </w:pPr>
+      <w:r>
+        <w:object w:dxaOrig="1520" w:dyaOrig="985" w14:anchorId="63532A1A">
+          <v:shapetype id="_x0000_t75" coordsize="21600,21600" o:spt="75" o:preferrelative="t" path="m@4@5l@4@11@9@11@9@5xe" filled="f" stroked="f">
+            <v:stroke joinstyle="miter"/>
+            <v:formulas>
+              <v:f eqn="if lineDrawn pixelLineWidth 0"/>
+              <v:f eqn="sum @0 1 0"/>
+              <v:f eqn="sum 0 0 @1"/>
+              <v:f eqn="prod @2 1 2"/>
+              <v:f eqn="prod @3 21600 pixelWidth"/>
+              <v:f eqn="prod @3 21600 pixelHeight"/>
+              <v:f eqn="sum @0 0 1"/>
+              <v:f eqn="prod @6 1 2"/>
+              <v:f eqn="prod @7 21600 pixelWidth"/>
+              <v:f eqn="sum @8 21600 0"/>
+              <v:f eqn="prod @7 21600 pixelHeight"/>
+              <v:f eqn="sum @10 21600 0"/>
+            </v:formulas>
+            <v:path o:extrusionok="f" gradientshapeok="t" o:connecttype="rect"/>
+            <o:lock v:ext="edit" aspectratio="t"/>
+          </v:shapetype>
+          <v:shape id="_x0000_i1025" type="#_x0000_t75" style="width:75.6pt;height:49.2pt" o:ole="">
+            <v:imagedata r:id="rId21" o:title=""/>
+          </v:shape>
+          <o:OLEObject Type="Embed" ProgID="Word.Document.12" ShapeID="_x0000_i1025" DrawAspect="Icon" ObjectID="_1663865870" r:id="rId22">
+            <o:FieldCodes>\s</o:FieldCodes>
+          </o:OLEObject>
+        </w:object>
       </w:r>
     </w:p>
     <w:sectPr>
@@ -1845,6 +3862,95 @@
     </w:lvl>
   </w:abstractNum>
   <w:abstractNum w:abstractNumId="2" w15:restartNumberingAfterBreak="0">
+    <w:nsid w:val="0D0652D5"/>
+    <w:multiLevelType w:val="hybridMultilevel"/>
+    <w:tmpl w:val="1DDA8B1C"/>
+    <w:lvl w:ilvl="0" w:tplc="0409000F">
+      <w:start w:val="1"/>
+      <w:numFmt w:val="decimal"/>
+      <w:lvlText w:val="%1."/>
+      <w:lvlJc w:val="left"/>
+      <w:pPr>
+        <w:ind w:left="720" w:hanging="360"/>
+      </w:pPr>
+      <w:rPr>
+        <w:rFonts w:hint="default"/>
+      </w:rPr>
+    </w:lvl>
+    <w:lvl w:ilvl="1" w:tplc="04090019" w:tentative="1">
+      <w:start w:val="1"/>
+      <w:numFmt w:val="lowerLetter"/>
+      <w:lvlText w:val="%2."/>
+      <w:lvlJc w:val="left"/>
+      <w:pPr>
+        <w:ind w:left="1440" w:hanging="360"/>
+      </w:pPr>
+    </w:lvl>
+    <w:lvl w:ilvl="2" w:tplc="0409001B" w:tentative="1">
+      <w:start w:val="1"/>
+      <w:numFmt w:val="lowerRoman"/>
+      <w:lvlText w:val="%3."/>
+      <w:lvlJc w:val="right"/>
+      <w:pPr>
+        <w:ind w:left="2160" w:hanging="180"/>
+      </w:pPr>
+    </w:lvl>
+    <w:lvl w:ilvl="3" w:tplc="0409000F" w:tentative="1">
+      <w:start w:val="1"/>
+      <w:numFmt w:val="decimal"/>
+      <w:lvlText w:val="%4."/>
+      <w:lvlJc w:val="left"/>
+      <w:pPr>
+        <w:ind w:left="2880" w:hanging="360"/>
+      </w:pPr>
+    </w:lvl>
+    <w:lvl w:ilvl="4" w:tplc="04090019" w:tentative="1">
+      <w:start w:val="1"/>
+      <w:numFmt w:val="lowerLetter"/>
+      <w:lvlText w:val="%5."/>
+      <w:lvlJc w:val="left"/>
+      <w:pPr>
+        <w:ind w:left="3600" w:hanging="360"/>
+      </w:pPr>
+    </w:lvl>
+    <w:lvl w:ilvl="5" w:tplc="0409001B" w:tentative="1">
+      <w:start w:val="1"/>
+      <w:numFmt w:val="lowerRoman"/>
+      <w:lvlText w:val="%6."/>
+      <w:lvlJc w:val="right"/>
+      <w:pPr>
+        <w:ind w:left="4320" w:hanging="180"/>
+      </w:pPr>
+    </w:lvl>
+    <w:lvl w:ilvl="6" w:tplc="0409000F" w:tentative="1">
+      <w:start w:val="1"/>
+      <w:numFmt w:val="decimal"/>
+      <w:lvlText w:val="%7."/>
+      <w:lvlJc w:val="left"/>
+      <w:pPr>
+        <w:ind w:left="5040" w:hanging="360"/>
+      </w:pPr>
+    </w:lvl>
+    <w:lvl w:ilvl="7" w:tplc="04090019" w:tentative="1">
+      <w:start w:val="1"/>
+      <w:numFmt w:val="lowerLetter"/>
+      <w:lvlText w:val="%8."/>
+      <w:lvlJc w:val="left"/>
+      <w:pPr>
+        <w:ind w:left="5760" w:hanging="360"/>
+      </w:pPr>
+    </w:lvl>
+    <w:lvl w:ilvl="8" w:tplc="0409001B" w:tentative="1">
+      <w:start w:val="1"/>
+      <w:numFmt w:val="lowerRoman"/>
+      <w:lvlText w:val="%9."/>
+      <w:lvlJc w:val="right"/>
+      <w:pPr>
+        <w:ind w:left="6480" w:hanging="180"/>
+      </w:pPr>
+    </w:lvl>
+  </w:abstractNum>
+  <w:abstractNum w:abstractNumId="3" w15:restartNumberingAfterBreak="0">
     <w:nsid w:val="0F7E149E"/>
     <w:multiLevelType w:val="hybridMultilevel"/>
     <w:tmpl w:val="559EF24C"/>
@@ -1957,7 +4063,7 @@
       </w:rPr>
     </w:lvl>
   </w:abstractNum>
-  <w:abstractNum w:abstractNumId="3" w15:restartNumberingAfterBreak="0">
+  <w:abstractNum w:abstractNumId="4" w15:restartNumberingAfterBreak="0">
     <w:nsid w:val="14623873"/>
     <w:multiLevelType w:val="hybridMultilevel"/>
     <w:tmpl w:val="8DEE666E"/>
@@ -2070,7 +4176,7 @@
       </w:rPr>
     </w:lvl>
   </w:abstractNum>
-  <w:abstractNum w:abstractNumId="4" w15:restartNumberingAfterBreak="0">
+  <w:abstractNum w:abstractNumId="5" w15:restartNumberingAfterBreak="0">
     <w:nsid w:val="1D404B1F"/>
     <w:multiLevelType w:val="hybridMultilevel"/>
     <w:tmpl w:val="491E5722"/>
@@ -2159,7 +4265,96 @@
       </w:pPr>
     </w:lvl>
   </w:abstractNum>
-  <w:abstractNum w:abstractNumId="5" w15:restartNumberingAfterBreak="0">
+  <w:abstractNum w:abstractNumId="6" w15:restartNumberingAfterBreak="0">
+    <w:nsid w:val="1E101593"/>
+    <w:multiLevelType w:val="hybridMultilevel"/>
+    <w:tmpl w:val="3DF8A484"/>
+    <w:lvl w:ilvl="0" w:tplc="0409000F">
+      <w:start w:val="1"/>
+      <w:numFmt w:val="decimal"/>
+      <w:lvlText w:val="%1."/>
+      <w:lvlJc w:val="left"/>
+      <w:pPr>
+        <w:ind w:left="720" w:hanging="360"/>
+      </w:pPr>
+      <w:rPr>
+        <w:rFonts w:hint="default"/>
+      </w:rPr>
+    </w:lvl>
+    <w:lvl w:ilvl="1" w:tplc="04090019" w:tentative="1">
+      <w:start w:val="1"/>
+      <w:numFmt w:val="lowerLetter"/>
+      <w:lvlText w:val="%2."/>
+      <w:lvlJc w:val="left"/>
+      <w:pPr>
+        <w:ind w:left="1440" w:hanging="360"/>
+      </w:pPr>
+    </w:lvl>
+    <w:lvl w:ilvl="2" w:tplc="0409001B" w:tentative="1">
+      <w:start w:val="1"/>
+      <w:numFmt w:val="lowerRoman"/>
+      <w:lvlText w:val="%3."/>
+      <w:lvlJc w:val="right"/>
+      <w:pPr>
+        <w:ind w:left="2160" w:hanging="180"/>
+      </w:pPr>
+    </w:lvl>
+    <w:lvl w:ilvl="3" w:tplc="0409000F" w:tentative="1">
+      <w:start w:val="1"/>
+      <w:numFmt w:val="decimal"/>
+      <w:lvlText w:val="%4."/>
+      <w:lvlJc w:val="left"/>
+      <w:pPr>
+        <w:ind w:left="2880" w:hanging="360"/>
+      </w:pPr>
+    </w:lvl>
+    <w:lvl w:ilvl="4" w:tplc="04090019" w:tentative="1">
+      <w:start w:val="1"/>
+      <w:numFmt w:val="lowerLetter"/>
+      <w:lvlText w:val="%5."/>
+      <w:lvlJc w:val="left"/>
+      <w:pPr>
+        <w:ind w:left="3600" w:hanging="360"/>
+      </w:pPr>
+    </w:lvl>
+    <w:lvl w:ilvl="5" w:tplc="0409001B" w:tentative="1">
+      <w:start w:val="1"/>
+      <w:numFmt w:val="lowerRoman"/>
+      <w:lvlText w:val="%6."/>
+      <w:lvlJc w:val="right"/>
+      <w:pPr>
+        <w:ind w:left="4320" w:hanging="180"/>
+      </w:pPr>
+    </w:lvl>
+    <w:lvl w:ilvl="6" w:tplc="0409000F" w:tentative="1">
+      <w:start w:val="1"/>
+      <w:numFmt w:val="decimal"/>
+      <w:lvlText w:val="%7."/>
+      <w:lvlJc w:val="left"/>
+      <w:pPr>
+        <w:ind w:left="5040" w:hanging="360"/>
+      </w:pPr>
+    </w:lvl>
+    <w:lvl w:ilvl="7" w:tplc="04090019" w:tentative="1">
+      <w:start w:val="1"/>
+      <w:numFmt w:val="lowerLetter"/>
+      <w:lvlText w:val="%8."/>
+      <w:lvlJc w:val="left"/>
+      <w:pPr>
+        <w:ind w:left="5760" w:hanging="360"/>
+      </w:pPr>
+    </w:lvl>
+    <w:lvl w:ilvl="8" w:tplc="0409001B" w:tentative="1">
+      <w:start w:val="1"/>
+      <w:numFmt w:val="lowerRoman"/>
+      <w:lvlText w:val="%9."/>
+      <w:lvlJc w:val="right"/>
+      <w:pPr>
+        <w:ind w:left="6480" w:hanging="180"/>
+      </w:pPr>
+    </w:lvl>
+  </w:abstractNum>
+  <w:abstractNum w:abstractNumId="7" w15:restartNumberingAfterBreak="0">
     <w:nsid w:val="2163018A"/>
     <w:multiLevelType w:val="hybridMultilevel"/>
     <w:tmpl w:val="704695D0"/>
@@ -2248,7 +4443,7 @@
       </w:pPr>
     </w:lvl>
   </w:abstractNum>
-  <w:abstractNum w:abstractNumId="6" w15:restartNumberingAfterBreak="0">
+  <w:abstractNum w:abstractNumId="8" w15:restartNumberingAfterBreak="0">
     <w:nsid w:val="28B43E2A"/>
     <w:multiLevelType w:val="hybridMultilevel"/>
     <w:tmpl w:val="AFDE5860"/>
@@ -2337,7 +4532,7 @@
       </w:pPr>
     </w:lvl>
   </w:abstractNum>
-  <w:abstractNum w:abstractNumId="7" w15:restartNumberingAfterBreak="0">
+  <w:abstractNum w:abstractNumId="9" w15:restartNumberingAfterBreak="0">
     <w:nsid w:val="2D892939"/>
     <w:multiLevelType w:val="hybridMultilevel"/>
     <w:tmpl w:val="483EF592"/>
@@ -2426,7 +4621,7 @@
       </w:pPr>
     </w:lvl>
   </w:abstractNum>
-  <w:abstractNum w:abstractNumId="8" w15:restartNumberingAfterBreak="0">
+  <w:abstractNum w:abstractNumId="10" w15:restartNumberingAfterBreak="0">
     <w:nsid w:val="34F6715B"/>
     <w:multiLevelType w:val="hybridMultilevel"/>
     <w:tmpl w:val="0E66CACE"/>
@@ -2539,7 +4734,7 @@
       </w:rPr>
     </w:lvl>
   </w:abstractNum>
-  <w:abstractNum w:abstractNumId="9" w15:restartNumberingAfterBreak="0">
+  <w:abstractNum w:abstractNumId="11" w15:restartNumberingAfterBreak="0">
     <w:nsid w:val="42393504"/>
     <w:multiLevelType w:val="hybridMultilevel"/>
     <w:tmpl w:val="B1907BAE"/>
@@ -2628,7 +4823,7 @@
       </w:pPr>
     </w:lvl>
   </w:abstractNum>
-  <w:abstractNum w:abstractNumId="10" w15:restartNumberingAfterBreak="0">
+  <w:abstractNum w:abstractNumId="12" w15:restartNumberingAfterBreak="0">
     <w:nsid w:val="5ECA3478"/>
     <w:multiLevelType w:val="multilevel"/>
     <w:tmpl w:val="4E56BC6E"/>
@@ -2777,7 +4972,7 @@
       </w:rPr>
     </w:lvl>
   </w:abstractNum>
-  <w:abstractNum w:abstractNumId="11" w15:restartNumberingAfterBreak="0">
+  <w:abstractNum w:abstractNumId="13" w15:restartNumberingAfterBreak="0">
     <w:nsid w:val="60D35AD5"/>
     <w:multiLevelType w:val="hybridMultilevel"/>
     <w:tmpl w:val="EE4C67A2"/>
@@ -2890,7 +5085,93 @@
       </w:rPr>
     </w:lvl>
   </w:abstractNum>
-  <w:abstractNum w:abstractNumId="12" w15:restartNumberingAfterBreak="0">
+  <w:abstractNum w:abstractNumId="14" w15:restartNumberingAfterBreak="0">
+    <w:nsid w:val="662907DC"/>
+    <w:multiLevelType w:val="hybridMultilevel"/>
+    <w:tmpl w:val="6F68732A"/>
+    <w:lvl w:ilvl="0" w:tplc="0409000F">
+      <w:start w:val="1"/>
+      <w:numFmt w:val="decimal"/>
+      <w:lvlText w:val="%1."/>
+      <w:lvlJc w:val="left"/>
+      <w:pPr>
+        <w:ind w:left="720" w:hanging="360"/>
+      </w:pPr>
+    </w:lvl>
+    <w:lvl w:ilvl="1" w:tplc="04090019" w:tentative="1">
+      <w:start w:val="1"/>
+      <w:numFmt w:val="lowerLetter"/>
+      <w:lvlText w:val="%2."/>
+      <w:lvlJc w:val="left"/>
+      <w:pPr>
+        <w:ind w:left="1440" w:hanging="360"/>
+      </w:pPr>
+    </w:lvl>
+    <w:lvl w:ilvl="2" w:tplc="0409001B" w:tentative="1">
+      <w:start w:val="1"/>
+      <w:numFmt w:val="lowerRoman"/>
+      <w:lvlText w:val="%3."/>
+      <w:lvlJc w:val="right"/>
+      <w:pPr>
+        <w:ind w:left="2160" w:hanging="180"/>
+      </w:pPr>
+    </w:lvl>
+    <w:lvl w:ilvl="3" w:tplc="0409000F" w:tentative="1">
+      <w:start w:val="1"/>
+      <w:numFmt w:val="decimal"/>
+      <w:lvlText w:val="%4."/>
+      <w:lvlJc w:val="left"/>
+      <w:pPr>
+        <w:ind w:left="2880" w:hanging="360"/>
+      </w:pPr>
+    </w:lvl>
+    <w:lvl w:ilvl="4" w:tplc="04090019" w:tentative="1">
+      <w:start w:val="1"/>
+      <w:numFmt w:val="lowerLetter"/>
+      <w:lvlText w:val="%5."/>
+      <w:lvlJc w:val="left"/>
+      <w:pPr>
+        <w:ind w:left="3600" w:hanging="360"/>
+      </w:pPr>
+    </w:lvl>
+    <w:lvl w:ilvl="5" w:tplc="0409001B" w:tentative="1">
+      <w:start w:val="1"/>
+      <w:numFmt w:val="lowerRoman"/>
+      <w:lvlText w:val="%6."/>
+      <w:lvlJc w:val="right"/>
+      <w:pPr>
+        <w:ind w:left="4320" w:hanging="180"/>
+      </w:pPr>
+    </w:lvl>
+    <w:lvl w:ilvl="6" w:tplc="0409000F" w:tentative="1">
+      <w:start w:val="1"/>
+      <w:numFmt w:val="decimal"/>
+      <w:lvlText w:val="%7."/>
+      <w:lvlJc w:val="left"/>
+      <w:pPr>
+        <w:ind w:left="5040" w:hanging="360"/>
+      </w:pPr>
+    </w:lvl>
+    <w:lvl w:ilvl="7" w:tplc="04090019" w:tentative="1">
+      <w:start w:val="1"/>
+      <w:numFmt w:val="lowerLetter"/>
+      <w:lvlText w:val="%8."/>
+      <w:lvlJc w:val="left"/>
+      <w:pPr>
+        <w:ind w:left="5760" w:hanging="360"/>
+      </w:pPr>
+    </w:lvl>
+    <w:lvl w:ilvl="8" w:tplc="0409001B" w:tentative="1">
+      <w:start w:val="1"/>
+      <w:numFmt w:val="lowerRoman"/>
+      <w:lvlText w:val="%9."/>
+      <w:lvlJc w:val="right"/>
+      <w:pPr>
+        <w:ind w:left="6480" w:hanging="180"/>
+      </w:pPr>
+    </w:lvl>
+  </w:abstractNum>
+  <w:abstractNum w:abstractNumId="15" w15:restartNumberingAfterBreak="0">
     <w:nsid w:val="6FB71D53"/>
     <w:multiLevelType w:val="hybridMultilevel"/>
     <w:tmpl w:val="91422A8C"/>
@@ -2979,7 +5260,7 @@
       </w:pPr>
     </w:lvl>
   </w:abstractNum>
-  <w:abstractNum w:abstractNumId="13" w15:restartNumberingAfterBreak="0">
+  <w:abstractNum w:abstractNumId="16" w15:restartNumberingAfterBreak="0">
     <w:nsid w:val="79114EC8"/>
     <w:multiLevelType w:val="hybridMultilevel"/>
     <w:tmpl w:val="0E1CBE68"/>
@@ -3092,7 +5373,7 @@
       </w:rPr>
     </w:lvl>
   </w:abstractNum>
-  <w:abstractNum w:abstractNumId="14" w15:restartNumberingAfterBreak="0">
+  <w:abstractNum w:abstractNumId="17" w15:restartNumberingAfterBreak="0">
     <w:nsid w:val="7F025419"/>
     <w:multiLevelType w:val="hybridMultilevel"/>
     <w:tmpl w:val="534E5FF8"/>
@@ -3182,49 +5463,58 @@
     </w:lvl>
   </w:abstractNum>
   <w:num w:numId="1">
-    <w:abstractNumId w:val="10"/>
+    <w:abstractNumId w:val="12"/>
   </w:num>
   <w:num w:numId="2">
     <w:abstractNumId w:val="0"/>
   </w:num>
   <w:num w:numId="3">
-    <w:abstractNumId w:val="14"/>
+    <w:abstractNumId w:val="17"/>
   </w:num>
   <w:num w:numId="4">
-    <w:abstractNumId w:val="3"/>
+    <w:abstractNumId w:val="4"/>
   </w:num>
   <w:num w:numId="5">
-    <w:abstractNumId w:val="4"/>
+    <w:abstractNumId w:val="5"/>
   </w:num>
   <w:num w:numId="6">
-    <w:abstractNumId w:val="7"/>
+    <w:abstractNumId w:val="9"/>
   </w:num>
   <w:num w:numId="7">
     <w:abstractNumId w:val="1"/>
   </w:num>
   <w:num w:numId="8">
-    <w:abstractNumId w:val="9"/>
+    <w:abstractNumId w:val="11"/>
   </w:num>
   <w:num w:numId="9">
-    <w:abstractNumId w:val="12"/>
+    <w:abstractNumId w:val="15"/>
   </w:num>
   <w:num w:numId="10">
-    <w:abstractNumId w:val="11"/>
+    <w:abstractNumId w:val="13"/>
   </w:num>
   <w:num w:numId="11">
-    <w:abstractNumId w:val="5"/>
+    <w:abstractNumId w:val="7"/>
   </w:num>
   <w:num w:numId="12">
+    <w:abstractNumId w:val="10"/>
+  </w:num>
+  <w:num w:numId="13">
+    <w:abstractNumId w:val="3"/>
+  </w:num>
+  <w:num w:numId="14">
+    <w:abstractNumId w:val="16"/>
+  </w:num>
+  <w:num w:numId="15">
     <w:abstractNumId w:val="8"/>
   </w:num>
-  <w:num w:numId="13">
+  <w:num w:numId="16">
     <w:abstractNumId w:val="2"/>
   </w:num>
-  <w:num w:numId="14">
-    <w:abstractNumId w:val="13"/>
+  <w:num w:numId="17">
+    <w:abstractNumId w:val="6"/>
   </w:num>
-  <w:num w:numId="15">
-    <w:abstractNumId w:val="6"/>
+  <w:num w:numId="18">
+    <w:abstractNumId w:val="14"/>
   </w:num>
 </w:numbering>
 </file>
@@ -3691,6 +5981,26 @@
       <w:szCs w:val="24"/>
     </w:rPr>
   </w:style>
+  <w:style w:type="paragraph" w:styleId="Heading5">
+    <w:name w:val="heading 5"/>
+    <w:basedOn w:val="Normal"/>
+    <w:next w:val="Normal"/>
+    <w:link w:val="Heading5Char"/>
+    <w:uiPriority w:val="9"/>
+    <w:unhideWhenUsed/>
+    <w:qFormat/>
+    <w:rsid w:val="00142714"/>
+    <w:pPr>
+      <w:keepNext/>
+      <w:keepLines/>
+      <w:spacing w:before="40" w:after="0"/>
+      <w:outlineLvl w:val="4"/>
+    </w:pPr>
+    <w:rPr>
+      <w:rFonts w:asciiTheme="majorHAnsi" w:eastAsiaTheme="majorEastAsia" w:hAnsiTheme="majorHAnsi" w:cstheme="majorBidi"/>
+      <w:color w:val="2E74B5" w:themeColor="accent1" w:themeShade="BF"/>
+    </w:rPr>
+  </w:style>
   <w:style w:type="character" w:default="1" w:styleId="DefaultParagraphFont">
     <w:name w:val="Default Paragraph Font"/>
     <w:uiPriority w:val="1"/>
@@ -3913,6 +6223,17 @@
     <w:rPr>
       <w:color w:val="605E5C"/>
       <w:shd w:val="clear" w:color="auto" w:fill="E1DFDD"/>
+    </w:rPr>
+  </w:style>
+  <w:style w:type="character" w:customStyle="1" w:styleId="Heading5Char">
+    <w:name w:val="Heading 5 Char"/>
+    <w:basedOn w:val="DefaultParagraphFont"/>
+    <w:link w:val="Heading5"/>
+    <w:uiPriority w:val="9"/>
+    <w:rsid w:val="00142714"/>
+    <w:rPr>
+      <w:rFonts w:asciiTheme="majorHAnsi" w:eastAsiaTheme="majorEastAsia" w:hAnsiTheme="majorHAnsi" w:cstheme="majorBidi"/>
+      <w:color w:val="2E74B5" w:themeColor="accent1" w:themeShade="BF"/>
     </w:rPr>
   </w:style>
 </w:styles>

</xml_diff>